<commit_message>
tesis y borrando una tupla de la tabla pagina principal
</commit_message>
<xml_diff>
--- a/TESIS.docx
+++ b/TESIS.docx
@@ -993,6 +993,7 @@
       <w:tblPr>
         <w:tblStyle w:val="Tablaconcuadrcula"/>
         <w:tblW w:w="0" w:type="auto"/>
+        <w:jc w:val="center"/>
         <w:tblLook w:val="04A0" w:firstRow="1" w:lastRow="0" w:firstColumn="1" w:lastColumn="0" w:noHBand="0" w:noVBand="1"/>
       </w:tblPr>
       <w:tblGrid>
@@ -1000,6 +1001,9 @@
         <w:gridCol w:w="932"/>
       </w:tblGrid>
       <w:tr>
+        <w:trPr>
+          <w:jc w:val="center"/>
+        </w:trPr>
         <w:tc>
           <w:tcPr>
             <w:tcW w:w="8046" w:type="dxa"/>
@@ -1039,6 +1043,9 @@
         </w:tc>
       </w:tr>
       <w:tr>
+        <w:trPr>
+          <w:jc w:val="center"/>
+        </w:trPr>
         <w:tc>
           <w:tcPr>
             <w:tcW w:w="8046" w:type="dxa"/>
@@ -1078,6 +1085,9 @@
         </w:tc>
       </w:tr>
       <w:tr>
+        <w:trPr>
+          <w:jc w:val="center"/>
+        </w:trPr>
         <w:tc>
           <w:tcPr>
             <w:tcW w:w="8046" w:type="dxa"/>
@@ -1117,6 +1127,9 @@
         </w:tc>
       </w:tr>
       <w:tr>
+        <w:trPr>
+          <w:jc w:val="center"/>
+        </w:trPr>
         <w:tc>
           <w:tcPr>
             <w:tcW w:w="8046" w:type="dxa"/>
@@ -1156,6 +1169,9 @@
         </w:tc>
       </w:tr>
       <w:tr>
+        <w:trPr>
+          <w:jc w:val="center"/>
+        </w:trPr>
         <w:tc>
           <w:tcPr>
             <w:tcW w:w="8046" w:type="dxa"/>
@@ -1195,6 +1211,9 @@
         </w:tc>
       </w:tr>
       <w:tr>
+        <w:trPr>
+          <w:jc w:val="center"/>
+        </w:trPr>
         <w:tc>
           <w:tcPr>
             <w:tcW w:w="8046" w:type="dxa"/>
@@ -1234,6 +1253,9 @@
         </w:tc>
       </w:tr>
       <w:tr>
+        <w:trPr>
+          <w:jc w:val="center"/>
+        </w:trPr>
         <w:tc>
           <w:tcPr>
             <w:tcW w:w="8046" w:type="dxa"/>
@@ -1273,6 +1295,9 @@
         </w:tc>
       </w:tr>
       <w:tr>
+        <w:trPr>
+          <w:jc w:val="center"/>
+        </w:trPr>
         <w:tc>
           <w:tcPr>
             <w:tcW w:w="8046" w:type="dxa"/>
@@ -1312,6 +1337,9 @@
         </w:tc>
       </w:tr>
       <w:tr>
+        <w:trPr>
+          <w:jc w:val="center"/>
+        </w:trPr>
         <w:tc>
           <w:tcPr>
             <w:tcW w:w="8046" w:type="dxa"/>
@@ -1351,6 +1379,9 @@
         </w:tc>
       </w:tr>
       <w:tr>
+        <w:trPr>
+          <w:jc w:val="center"/>
+        </w:trPr>
         <w:tc>
           <w:tcPr>
             <w:tcW w:w="8046" w:type="dxa"/>
@@ -1390,6 +1421,9 @@
         </w:tc>
       </w:tr>
       <w:tr>
+        <w:trPr>
+          <w:jc w:val="center"/>
+        </w:trPr>
         <w:tc>
           <w:tcPr>
             <w:tcW w:w="8046" w:type="dxa"/>
@@ -1429,6 +1463,9 @@
         </w:tc>
       </w:tr>
       <w:tr>
+        <w:trPr>
+          <w:jc w:val="center"/>
+        </w:trPr>
         <w:tc>
           <w:tcPr>
             <w:tcW w:w="8046" w:type="dxa"/>
@@ -1468,6 +1505,9 @@
         </w:tc>
       </w:tr>
       <w:tr>
+        <w:trPr>
+          <w:jc w:val="center"/>
+        </w:trPr>
         <w:tc>
           <w:tcPr>
             <w:tcW w:w="8046" w:type="dxa"/>
@@ -1507,6 +1547,9 @@
         </w:tc>
       </w:tr>
       <w:tr>
+        <w:trPr>
+          <w:jc w:val="center"/>
+        </w:trPr>
         <w:tc>
           <w:tcPr>
             <w:tcW w:w="8046" w:type="dxa"/>
@@ -1554,13 +1597,15 @@
         </w:tc>
       </w:tr>
       <w:tr>
+        <w:trPr>
+          <w:jc w:val="center"/>
+        </w:trPr>
         <w:tc>
           <w:tcPr>
             <w:tcW w:w="8046" w:type="dxa"/>
           </w:tcPr>
           <w:p>
             <w:pPr>
-              <w:jc w:val="center"/>
               <w:rPr>
                 <w:rFonts w:ascii="Times New Roman" w:hAnsi="Times New Roman" w:cs="Times New Roman"/>
                 <w:sz w:val="24"/>
@@ -1573,7 +1618,7 @@
                 <w:sz w:val="24"/>
                 <w:szCs w:val="24"/>
               </w:rPr>
-              <w:t xml:space="preserve">   </w:t>
+              <w:t xml:space="preserve"> CAPITULO  ANALISIS DE LOS REQUERIMIENTOS</w:t>
             </w:r>
           </w:p>
         </w:tc>
@@ -1594,13 +1639,141 @@
         </w:tc>
       </w:tr>
       <w:tr>
+        <w:trPr>
+          <w:jc w:val="center"/>
+        </w:trPr>
         <w:tc>
           <w:tcPr>
             <w:tcW w:w="8046" w:type="dxa"/>
           </w:tcPr>
           <w:p>
             <w:pPr>
+              <w:rPr>
+                <w:rFonts w:ascii="Times New Roman" w:hAnsi="Times New Roman" w:cs="Times New Roman"/>
+                <w:sz w:val="24"/>
+                <w:szCs w:val="24"/>
+              </w:rPr>
+            </w:pPr>
+            <w:r>
+              <w:rPr>
+                <w:rFonts w:ascii="Times New Roman" w:hAnsi="Times New Roman" w:cs="Times New Roman"/>
+                <w:sz w:val="24"/>
+                <w:szCs w:val="24"/>
+              </w:rPr>
+              <w:t>Requerimientos del Sistema</w:t>
+            </w:r>
+          </w:p>
+        </w:tc>
+        <w:tc>
+          <w:tcPr>
+            <w:tcW w:w="932" w:type="dxa"/>
+          </w:tcPr>
+          <w:p>
+            <w:pPr>
               <w:jc w:val="center"/>
+              <w:rPr>
+                <w:rFonts w:ascii="Times New Roman" w:hAnsi="Times New Roman" w:cs="Times New Roman"/>
+                <w:sz w:val="24"/>
+                <w:szCs w:val="24"/>
+              </w:rPr>
+            </w:pPr>
+          </w:p>
+        </w:tc>
+      </w:tr>
+      <w:tr>
+        <w:trPr>
+          <w:jc w:val="center"/>
+        </w:trPr>
+        <w:tc>
+          <w:tcPr>
+            <w:tcW w:w="8046" w:type="dxa"/>
+          </w:tcPr>
+          <w:p>
+            <w:pPr>
+              <w:rPr>
+                <w:rFonts w:ascii="Times New Roman" w:hAnsi="Times New Roman" w:cs="Times New Roman"/>
+                <w:sz w:val="24"/>
+                <w:szCs w:val="24"/>
+              </w:rPr>
+            </w:pPr>
+            <w:r>
+              <w:rPr>
+                <w:rFonts w:ascii="Times New Roman" w:hAnsi="Times New Roman" w:cs="Times New Roman"/>
+                <w:sz w:val="24"/>
+                <w:szCs w:val="24"/>
+              </w:rPr>
+              <w:t>Requerimientos funcionales del Sistema</w:t>
+            </w:r>
+          </w:p>
+        </w:tc>
+        <w:tc>
+          <w:tcPr>
+            <w:tcW w:w="932" w:type="dxa"/>
+          </w:tcPr>
+          <w:p>
+            <w:pPr>
+              <w:jc w:val="center"/>
+              <w:rPr>
+                <w:rFonts w:ascii="Times New Roman" w:hAnsi="Times New Roman" w:cs="Times New Roman"/>
+                <w:sz w:val="24"/>
+                <w:szCs w:val="24"/>
+              </w:rPr>
+            </w:pPr>
+          </w:p>
+        </w:tc>
+      </w:tr>
+      <w:tr>
+        <w:trPr>
+          <w:jc w:val="center"/>
+        </w:trPr>
+        <w:tc>
+          <w:tcPr>
+            <w:tcW w:w="8046" w:type="dxa"/>
+          </w:tcPr>
+          <w:p>
+            <w:pPr>
+              <w:rPr>
+                <w:rFonts w:ascii="Times New Roman" w:hAnsi="Times New Roman" w:cs="Times New Roman"/>
+                <w:sz w:val="24"/>
+                <w:szCs w:val="24"/>
+              </w:rPr>
+            </w:pPr>
+            <w:r>
+              <w:rPr>
+                <w:rFonts w:ascii="Times New Roman" w:hAnsi="Times New Roman" w:cs="Times New Roman"/>
+                <w:sz w:val="24"/>
+                <w:szCs w:val="24"/>
+              </w:rPr>
+              <w:t>Requisitos no funcionales del Sistema</w:t>
+            </w:r>
+          </w:p>
+        </w:tc>
+        <w:tc>
+          <w:tcPr>
+            <w:tcW w:w="932" w:type="dxa"/>
+          </w:tcPr>
+          <w:p>
+            <w:pPr>
+              <w:jc w:val="center"/>
+              <w:rPr>
+                <w:rFonts w:ascii="Times New Roman" w:hAnsi="Times New Roman" w:cs="Times New Roman"/>
+                <w:sz w:val="24"/>
+                <w:szCs w:val="24"/>
+              </w:rPr>
+            </w:pPr>
+          </w:p>
+        </w:tc>
+      </w:tr>
+      <w:tr>
+        <w:trPr>
+          <w:jc w:val="center"/>
+        </w:trPr>
+        <w:tc>
+          <w:tcPr>
+            <w:tcW w:w="8046" w:type="dxa"/>
+          </w:tcPr>
+          <w:p>
+            <w:pPr>
               <w:rPr>
                 <w:rFonts w:ascii="Times New Roman" w:hAnsi="Times New Roman" w:cs="Times New Roman"/>
                 <w:sz w:val="24"/>
@@ -1626,13 +1799,15 @@
         </w:tc>
       </w:tr>
       <w:tr>
+        <w:trPr>
+          <w:jc w:val="center"/>
+        </w:trPr>
         <w:tc>
           <w:tcPr>
             <w:tcW w:w="8046" w:type="dxa"/>
           </w:tcPr>
           <w:p>
             <w:pPr>
-              <w:jc w:val="center"/>
               <w:rPr>
                 <w:rFonts w:ascii="Times New Roman" w:hAnsi="Times New Roman" w:cs="Times New Roman"/>
                 <w:sz w:val="24"/>
@@ -1658,13 +1833,15 @@
         </w:tc>
       </w:tr>
       <w:tr>
+        <w:trPr>
+          <w:jc w:val="center"/>
+        </w:trPr>
         <w:tc>
           <w:tcPr>
             <w:tcW w:w="8046" w:type="dxa"/>
           </w:tcPr>
           <w:p>
             <w:pPr>
-              <w:jc w:val="center"/>
               <w:rPr>
                 <w:rFonts w:ascii="Times New Roman" w:hAnsi="Times New Roman" w:cs="Times New Roman"/>
                 <w:sz w:val="24"/>
@@ -1689,102 +1866,6 @@
           </w:p>
         </w:tc>
       </w:tr>
-      <w:tr>
-        <w:tc>
-          <w:tcPr>
-            <w:tcW w:w="8046" w:type="dxa"/>
-          </w:tcPr>
-          <w:p>
-            <w:pPr>
-              <w:jc w:val="center"/>
-              <w:rPr>
-                <w:rFonts w:ascii="Times New Roman" w:hAnsi="Times New Roman" w:cs="Times New Roman"/>
-                <w:sz w:val="24"/>
-                <w:szCs w:val="24"/>
-              </w:rPr>
-            </w:pPr>
-          </w:p>
-        </w:tc>
-        <w:tc>
-          <w:tcPr>
-            <w:tcW w:w="932" w:type="dxa"/>
-          </w:tcPr>
-          <w:p>
-            <w:pPr>
-              <w:jc w:val="center"/>
-              <w:rPr>
-                <w:rFonts w:ascii="Times New Roman" w:hAnsi="Times New Roman" w:cs="Times New Roman"/>
-                <w:sz w:val="24"/>
-                <w:szCs w:val="24"/>
-              </w:rPr>
-            </w:pPr>
-          </w:p>
-        </w:tc>
-      </w:tr>
-      <w:tr>
-        <w:tc>
-          <w:tcPr>
-            <w:tcW w:w="8046" w:type="dxa"/>
-          </w:tcPr>
-          <w:p>
-            <w:pPr>
-              <w:jc w:val="center"/>
-              <w:rPr>
-                <w:rFonts w:ascii="Times New Roman" w:hAnsi="Times New Roman" w:cs="Times New Roman"/>
-                <w:sz w:val="24"/>
-                <w:szCs w:val="24"/>
-              </w:rPr>
-            </w:pPr>
-          </w:p>
-        </w:tc>
-        <w:tc>
-          <w:tcPr>
-            <w:tcW w:w="932" w:type="dxa"/>
-          </w:tcPr>
-          <w:p>
-            <w:pPr>
-              <w:jc w:val="center"/>
-              <w:rPr>
-                <w:rFonts w:ascii="Times New Roman" w:hAnsi="Times New Roman" w:cs="Times New Roman"/>
-                <w:sz w:val="24"/>
-                <w:szCs w:val="24"/>
-              </w:rPr>
-            </w:pPr>
-          </w:p>
-        </w:tc>
-      </w:tr>
-      <w:tr>
-        <w:tc>
-          <w:tcPr>
-            <w:tcW w:w="8046" w:type="dxa"/>
-          </w:tcPr>
-          <w:p>
-            <w:pPr>
-              <w:jc w:val="center"/>
-              <w:rPr>
-                <w:rFonts w:ascii="Times New Roman" w:hAnsi="Times New Roman" w:cs="Times New Roman"/>
-                <w:sz w:val="24"/>
-                <w:szCs w:val="24"/>
-              </w:rPr>
-            </w:pPr>
-          </w:p>
-        </w:tc>
-        <w:tc>
-          <w:tcPr>
-            <w:tcW w:w="932" w:type="dxa"/>
-          </w:tcPr>
-          <w:p>
-            <w:pPr>
-              <w:jc w:val="center"/>
-              <w:rPr>
-                <w:rFonts w:ascii="Times New Roman" w:hAnsi="Times New Roman" w:cs="Times New Roman"/>
-                <w:sz w:val="24"/>
-                <w:szCs w:val="24"/>
-              </w:rPr>
-            </w:pPr>
-          </w:p>
-        </w:tc>
-      </w:tr>
     </w:tbl>
     <w:p>
       <w:pPr>
@@ -1860,50 +1941,934 @@
     </w:p>
     <w:p>
       <w:pPr>
-        <w:ind w:left="360"/>
-        <w:rPr>
-          <w:rFonts w:ascii="Times New Roman" w:hAnsi="Times New Roman" w:cs="Times New Roman"/>
-          <w:b/>
-          <w:sz w:val="24"/>
-          <w:szCs w:val="24"/>
-        </w:rPr>
-      </w:pPr>
-    </w:p>
-    <w:p>
-      <w:pPr>
-        <w:ind w:firstLine="708"/>
-        <w:jc w:val="center"/>
-        <w:rPr>
-          <w:b/>
-          <w:u w:val="single"/>
-        </w:rPr>
-      </w:pPr>
-      <w:r>
-        <w:rPr>
-          <w:b/>
-          <w:u w:val="single"/>
-        </w:rPr>
-        <w:t>Objetivos.</w:t>
-      </w:r>
-    </w:p>
-    <w:p>
-      <w:pPr>
+        <w:pStyle w:val="Prrafodelista"/>
+        <w:ind w:firstLine="696"/>
         <w:jc w:val="both"/>
-      </w:pPr>
-      <w:r>
-        <w:rPr>
-          <w:b/>
+        <w:rPr>
+          <w:rFonts w:ascii="Times New Roman" w:hAnsi="Times New Roman" w:cs="Times New Roman"/>
+          <w:sz w:val="24"/>
+          <w:szCs w:val="24"/>
+        </w:rPr>
+      </w:pPr>
+      <w:r>
+        <w:rPr>
+          <w:rFonts w:ascii="Times New Roman" w:hAnsi="Times New Roman" w:cs="Times New Roman"/>
+          <w:sz w:val="24"/>
+          <w:szCs w:val="24"/>
+        </w:rPr>
+        <w:t>D</w:t>
+      </w:r>
+      <w:r>
+        <w:rPr>
+          <w:rFonts w:ascii="Times New Roman" w:hAnsi="Times New Roman" w:cs="Times New Roman"/>
+          <w:sz w:val="24"/>
+          <w:szCs w:val="24"/>
+        </w:rPr>
+        <w:t xml:space="preserve">esde sus inicios el ser humano ha sido </w:t>
+      </w:r>
+      <w:r>
+        <w:rPr>
+          <w:rFonts w:ascii="Times New Roman" w:hAnsi="Times New Roman" w:cs="Times New Roman"/>
+          <w:sz w:val="24"/>
+          <w:szCs w:val="24"/>
+        </w:rPr>
+        <w:t>nómada</w:t>
+      </w:r>
+      <w:r>
+        <w:rPr>
+          <w:rFonts w:ascii="Times New Roman" w:hAnsi="Times New Roman" w:cs="Times New Roman"/>
+          <w:sz w:val="24"/>
+          <w:szCs w:val="24"/>
+        </w:rPr>
+        <w:t>, buscando siempre las mejores condiciones para sí, de esta manera estaba constantemente en busca de un lugar capaz de proveerle agua, refugio y comida, a medida que evolucionaba como especie, y sus habilidades iban creciendo, ya no solo la recolección era una forma de conseguir alimento sino también la siembra, además de la acostumbrada caza y pesca (en las zonas aptas para esto).</w:t>
+      </w:r>
+    </w:p>
+    <w:p>
+      <w:pPr>
+        <w:pStyle w:val="Prrafodelista"/>
+        <w:ind w:firstLine="696"/>
+        <w:jc w:val="both"/>
+        <w:rPr>
+          <w:rFonts w:ascii="Times New Roman" w:hAnsi="Times New Roman" w:cs="Times New Roman"/>
+          <w:sz w:val="24"/>
+          <w:szCs w:val="24"/>
+        </w:rPr>
+      </w:pPr>
+    </w:p>
+    <w:p>
+      <w:pPr>
+        <w:pStyle w:val="Prrafodelista"/>
+        <w:jc w:val="both"/>
+        <w:rPr>
+          <w:rFonts w:ascii="Times New Roman" w:hAnsi="Times New Roman" w:cs="Times New Roman"/>
+          <w:sz w:val="24"/>
+          <w:szCs w:val="24"/>
+        </w:rPr>
+      </w:pPr>
+      <w:r>
+        <w:rPr>
+          <w:rFonts w:ascii="Times New Roman" w:hAnsi="Times New Roman" w:cs="Times New Roman"/>
+          <w:sz w:val="24"/>
+          <w:szCs w:val="24"/>
+        </w:rPr>
+        <w:t xml:space="preserve">Otra característica que acompaña al humano desde sus principios es que, como muchos otros mamíferos, vive en comunidades, lo que le ha permitido enfrentarse a las adversidades naturales que se le presentaron desde el momento de su aparición en la tierra y a lo largo de todo su proceso evolutivo hasta llegar al </w:t>
+      </w:r>
+      <w:r>
+        <w:rPr>
+          <w:rFonts w:ascii="Times New Roman" w:hAnsi="Times New Roman" w:cs="Times New Roman"/>
+          <w:sz w:val="24"/>
+          <w:szCs w:val="24"/>
+        </w:rPr>
+        <w:t>día</w:t>
+      </w:r>
+      <w:r>
+        <w:rPr>
+          <w:rFonts w:ascii="Times New Roman" w:hAnsi="Times New Roman" w:cs="Times New Roman"/>
+          <w:sz w:val="24"/>
+          <w:szCs w:val="24"/>
+        </w:rPr>
+        <w:t xml:space="preserve"> de hoy.</w:t>
+      </w:r>
+    </w:p>
+    <w:p>
+      <w:pPr>
+        <w:pStyle w:val="Prrafodelista"/>
+        <w:jc w:val="both"/>
+        <w:rPr>
+          <w:rFonts w:ascii="Times New Roman" w:hAnsi="Times New Roman" w:cs="Times New Roman"/>
+          <w:sz w:val="24"/>
+          <w:szCs w:val="24"/>
+        </w:rPr>
+      </w:pPr>
+    </w:p>
+    <w:p>
+      <w:pPr>
+        <w:pStyle w:val="Prrafodelista"/>
+        <w:jc w:val="both"/>
+        <w:rPr>
+          <w:rFonts w:ascii="Times New Roman" w:hAnsi="Times New Roman" w:cs="Times New Roman"/>
+          <w:sz w:val="24"/>
+          <w:szCs w:val="24"/>
+        </w:rPr>
+      </w:pPr>
+      <w:r>
+        <w:rPr>
+          <w:rFonts w:ascii="Times New Roman" w:hAnsi="Times New Roman" w:cs="Times New Roman"/>
+          <w:sz w:val="24"/>
+          <w:szCs w:val="24"/>
+        </w:rPr>
+        <w:t xml:space="preserve">Hoy en </w:t>
+      </w:r>
+      <w:r>
+        <w:rPr>
+          <w:rFonts w:ascii="Times New Roman" w:hAnsi="Times New Roman" w:cs="Times New Roman"/>
+          <w:sz w:val="24"/>
+          <w:szCs w:val="24"/>
+        </w:rPr>
+        <w:t>día</w:t>
+      </w:r>
+      <w:r>
+        <w:rPr>
+          <w:rFonts w:ascii="Times New Roman" w:hAnsi="Times New Roman" w:cs="Times New Roman"/>
+          <w:sz w:val="24"/>
+          <w:szCs w:val="24"/>
+        </w:rPr>
+        <w:t xml:space="preserve"> aun cuando varios miles de años nos separan de nuestros primeros ancestros compartimos varias características con ellos, seguimos ese proceso migratorio en busca de mejores oportunidades, familiares, económicas, </w:t>
+      </w:r>
+      <w:r>
+        <w:rPr>
+          <w:rFonts w:ascii="Times New Roman" w:hAnsi="Times New Roman" w:cs="Times New Roman"/>
+          <w:sz w:val="24"/>
+          <w:szCs w:val="24"/>
+        </w:rPr>
+        <w:t>académicas</w:t>
+      </w:r>
+      <w:r>
+        <w:rPr>
+          <w:rFonts w:ascii="Times New Roman" w:hAnsi="Times New Roman" w:cs="Times New Roman"/>
+          <w:sz w:val="24"/>
+          <w:szCs w:val="24"/>
+        </w:rPr>
+        <w:t xml:space="preserve">, y hasta por simple comodidad, y por supuesto seguimos viviendo en comunidades, las cuales van creciendo generalmente en torno al principal motor de hoy en </w:t>
+      </w:r>
+      <w:r>
+        <w:rPr>
+          <w:rFonts w:ascii="Times New Roman" w:hAnsi="Times New Roman" w:cs="Times New Roman"/>
+          <w:sz w:val="24"/>
+          <w:szCs w:val="24"/>
+        </w:rPr>
+        <w:t>día</w:t>
+      </w:r>
+      <w:r>
+        <w:rPr>
+          <w:rFonts w:ascii="Times New Roman" w:hAnsi="Times New Roman" w:cs="Times New Roman"/>
+          <w:sz w:val="24"/>
+          <w:szCs w:val="24"/>
+        </w:rPr>
+        <w:t xml:space="preserve">, la industria y la economía que genera. Esto deriva en ciudades con una demanda de vivienda cada vez mayor, la cual es resuelta mediante la construcción de conjuntos residenciales y edificios que le ofrecen a los que allí viven una serie de facilidades y comodidades que hacen de su </w:t>
+      </w:r>
+      <w:r>
+        <w:rPr>
+          <w:rFonts w:ascii="Times New Roman" w:hAnsi="Times New Roman" w:cs="Times New Roman"/>
+          <w:sz w:val="24"/>
+          <w:szCs w:val="24"/>
+        </w:rPr>
+        <w:t>día</w:t>
+      </w:r>
+      <w:r>
+        <w:rPr>
+          <w:rFonts w:ascii="Times New Roman" w:hAnsi="Times New Roman" w:cs="Times New Roman"/>
+          <w:sz w:val="24"/>
+          <w:szCs w:val="24"/>
+        </w:rPr>
+        <w:t xml:space="preserve"> a </w:t>
+      </w:r>
+      <w:r>
+        <w:rPr>
+          <w:rFonts w:ascii="Times New Roman" w:hAnsi="Times New Roman" w:cs="Times New Roman"/>
+          <w:sz w:val="24"/>
+          <w:szCs w:val="24"/>
+        </w:rPr>
+        <w:t>día</w:t>
+      </w:r>
+      <w:r>
+        <w:rPr>
+          <w:rFonts w:ascii="Times New Roman" w:hAnsi="Times New Roman" w:cs="Times New Roman"/>
+          <w:sz w:val="24"/>
+          <w:szCs w:val="24"/>
+        </w:rPr>
+        <w:t xml:space="preserve"> un poco más sencillo y agradable.</w:t>
+      </w:r>
+    </w:p>
+    <w:p>
+      <w:pPr>
+        <w:pStyle w:val="Prrafodelista"/>
+        <w:jc w:val="both"/>
+        <w:rPr>
+          <w:rFonts w:ascii="Times New Roman" w:hAnsi="Times New Roman" w:cs="Times New Roman"/>
+          <w:sz w:val="24"/>
+          <w:szCs w:val="24"/>
+        </w:rPr>
+      </w:pPr>
+    </w:p>
+    <w:p>
+      <w:pPr>
+        <w:pStyle w:val="Prrafodelista"/>
+        <w:jc w:val="both"/>
+        <w:rPr>
+          <w:rFonts w:ascii="Times New Roman" w:hAnsi="Times New Roman" w:cs="Times New Roman"/>
+          <w:sz w:val="24"/>
+          <w:szCs w:val="24"/>
+        </w:rPr>
+      </w:pPr>
+      <w:r>
+        <w:rPr>
+          <w:rFonts w:ascii="Times New Roman" w:hAnsi="Times New Roman" w:cs="Times New Roman"/>
+          <w:sz w:val="24"/>
+          <w:szCs w:val="24"/>
+        </w:rPr>
+        <w:t xml:space="preserve">Pero detrás de estos servicios y comodidades que brinda vivir en un conjunto residencial existen personas trabajando para hacerlo posible, y es donde surgen ciertas complicaciones, transmitir la información a todas las personas, administrar pagos, llevar control de deudas, de pagos parciales, un control de todos los servicios que ofrece el conjunto, </w:t>
+      </w:r>
+      <w:proofErr w:type="spellStart"/>
+      <w:r>
+        <w:rPr>
+          <w:rFonts w:ascii="Times New Roman" w:hAnsi="Times New Roman" w:cs="Times New Roman"/>
+          <w:sz w:val="24"/>
+          <w:szCs w:val="24"/>
+        </w:rPr>
+        <w:t>etc</w:t>
+      </w:r>
+      <w:proofErr w:type="spellEnd"/>
+      <w:r>
+        <w:rPr>
+          <w:rFonts w:ascii="Times New Roman" w:hAnsi="Times New Roman" w:cs="Times New Roman"/>
+          <w:sz w:val="24"/>
+          <w:szCs w:val="24"/>
+        </w:rPr>
+        <w:t xml:space="preserve">, esto a veces llevado por una dos personas, para </w:t>
+      </w:r>
+      <w:r>
+        <w:rPr>
+          <w:rFonts w:ascii="Times New Roman" w:hAnsi="Times New Roman" w:cs="Times New Roman"/>
+          <w:sz w:val="24"/>
+          <w:szCs w:val="24"/>
+        </w:rPr>
+        <w:t>múltiples</w:t>
+      </w:r>
+      <w:r>
+        <w:rPr>
+          <w:rFonts w:ascii="Times New Roman" w:hAnsi="Times New Roman" w:cs="Times New Roman"/>
+          <w:sz w:val="24"/>
+          <w:szCs w:val="24"/>
+        </w:rPr>
+        <w:t xml:space="preserve"> edificios. Es por esto que nace la necesidad de crear un software que permita facilitar el trabajo de estas personas, </w:t>
+      </w:r>
+      <w:r>
+        <w:rPr>
+          <w:rFonts w:ascii="Times New Roman" w:hAnsi="Times New Roman" w:cs="Times New Roman"/>
+          <w:sz w:val="24"/>
+          <w:szCs w:val="24"/>
+        </w:rPr>
+        <w:t>así</w:t>
+      </w:r>
+      <w:r>
+        <w:rPr>
+          <w:rFonts w:ascii="Times New Roman" w:hAnsi="Times New Roman" w:cs="Times New Roman"/>
+          <w:sz w:val="24"/>
+          <w:szCs w:val="24"/>
+        </w:rPr>
+        <w:t xml:space="preserve"> como las vías de comunicación entre los administradores e inquilinos.</w:t>
+      </w:r>
+    </w:p>
+    <w:p>
+      <w:pPr>
+        <w:pStyle w:val="Prrafodelista"/>
+        <w:jc w:val="both"/>
+        <w:rPr>
+          <w:rFonts w:ascii="Times New Roman" w:hAnsi="Times New Roman" w:cs="Times New Roman"/>
+          <w:sz w:val="24"/>
+          <w:szCs w:val="24"/>
+        </w:rPr>
+      </w:pPr>
+    </w:p>
+    <w:p>
+      <w:pPr>
+        <w:pStyle w:val="Prrafodelista"/>
+        <w:jc w:val="both"/>
+        <w:rPr>
+          <w:rFonts w:ascii="Times New Roman" w:hAnsi="Times New Roman" w:cs="Times New Roman"/>
+          <w:b/>
+          <w:sz w:val="24"/>
+          <w:szCs w:val="24"/>
+        </w:rPr>
+      </w:pPr>
+      <w:r>
+        <w:rPr>
+          <w:rFonts w:ascii="Times New Roman" w:hAnsi="Times New Roman" w:cs="Times New Roman"/>
+          <w:sz w:val="24"/>
+          <w:szCs w:val="24"/>
+        </w:rPr>
+        <w:t>Además de facilitar el trabajo de los administradores se desea que este software permita a los propietarios un acceso total a sus cuentas y a la información desde la comodidad de su casa, en el siguiente proyecto nos aventuraremos a crear un programa capaz de brindar estas comodidades para simplificar la vida de usuarios y administradores de los diferentes condominios.</w:t>
+      </w:r>
+    </w:p>
+    <w:p>
+      <w:pPr>
+        <w:rPr>
+          <w:rFonts w:ascii="Times New Roman" w:hAnsi="Times New Roman" w:cs="Times New Roman"/>
+          <w:b/>
+          <w:sz w:val="24"/>
+          <w:szCs w:val="24"/>
+        </w:rPr>
+      </w:pPr>
+    </w:p>
+    <w:p>
+      <w:pPr>
+        <w:pStyle w:val="Prrafodelista"/>
+        <w:numPr>
+          <w:ilvl w:val="2"/>
+          <w:numId w:val="4"/>
+        </w:numPr>
+        <w:rPr>
+          <w:rFonts w:ascii="Times New Roman" w:hAnsi="Times New Roman" w:cs="Times New Roman"/>
+          <w:b/>
+          <w:sz w:val="24"/>
+          <w:szCs w:val="24"/>
+        </w:rPr>
+      </w:pPr>
+      <w:r>
+        <w:rPr>
+          <w:rFonts w:ascii="Times New Roman" w:hAnsi="Times New Roman" w:cs="Times New Roman"/>
+          <w:b/>
+          <w:sz w:val="24"/>
+          <w:szCs w:val="24"/>
+        </w:rPr>
+        <w:lastRenderedPageBreak/>
+        <w:t>Problema</w:t>
+      </w:r>
+    </w:p>
+    <w:p>
+      <w:pPr>
+        <w:pStyle w:val="Prrafodelista"/>
+        <w:ind w:left="1428"/>
+        <w:rPr>
+          <w:rFonts w:ascii="Times New Roman" w:hAnsi="Times New Roman" w:cs="Times New Roman"/>
+          <w:b/>
+          <w:sz w:val="24"/>
+          <w:szCs w:val="24"/>
+        </w:rPr>
+      </w:pPr>
+    </w:p>
+    <w:p>
+      <w:pPr>
+        <w:pStyle w:val="Prrafodelista"/>
+        <w:ind w:left="1428" w:firstLine="696"/>
+        <w:jc w:val="both"/>
+        <w:rPr>
+          <w:rFonts w:ascii="Times New Roman" w:hAnsi="Times New Roman" w:cs="Times New Roman"/>
+          <w:sz w:val="24"/>
+          <w:szCs w:val="24"/>
+        </w:rPr>
+      </w:pPr>
+      <w:r>
+        <w:rPr>
+          <w:rFonts w:ascii="Times New Roman" w:hAnsi="Times New Roman" w:cs="Times New Roman"/>
+          <w:sz w:val="24"/>
+          <w:szCs w:val="24"/>
+        </w:rPr>
+        <w:t>Existe la necesidad</w:t>
+      </w:r>
+      <w:r>
+        <w:rPr>
+          <w:rFonts w:ascii="Times New Roman" w:hAnsi="Times New Roman" w:cs="Times New Roman"/>
+          <w:sz w:val="24"/>
+          <w:szCs w:val="24"/>
+        </w:rPr>
+        <w:t xml:space="preserve"> de controlar y tener un mejor con</w:t>
+      </w:r>
+      <w:r>
+        <w:rPr>
+          <w:rFonts w:ascii="Times New Roman" w:hAnsi="Times New Roman" w:cs="Times New Roman"/>
+          <w:sz w:val="24"/>
+          <w:szCs w:val="24"/>
+        </w:rPr>
+        <w:t xml:space="preserve">trol en un conjunto residencial, de tener un  registro automatizado de los dueños de cada apartamento de un edificio, de llevar un control sobre los gastos y pagos que ha hecho el dueño de dicho apartamento,  de controlar y </w:t>
+      </w:r>
+      <w:proofErr w:type="spellStart"/>
+      <w:r>
+        <w:rPr>
+          <w:rFonts w:ascii="Times New Roman" w:hAnsi="Times New Roman" w:cs="Times New Roman"/>
+          <w:sz w:val="24"/>
+          <w:szCs w:val="24"/>
+        </w:rPr>
+        <w:t>permisar</w:t>
+      </w:r>
+      <w:proofErr w:type="spellEnd"/>
+      <w:r>
+        <w:rPr>
+          <w:rFonts w:ascii="Times New Roman" w:hAnsi="Times New Roman" w:cs="Times New Roman"/>
+          <w:sz w:val="24"/>
+          <w:szCs w:val="24"/>
+        </w:rPr>
+        <w:t xml:space="preserve"> los servicios adquiridos o solicitados por el usuario, permitir la comunicación de usuario-administrador de  mantener comunicado a todos inquilinos de un terminado piso u edificio o todo el conjunto residencial.</w:t>
+      </w:r>
+    </w:p>
+    <w:p>
+      <w:pPr>
+        <w:ind w:left="1416"/>
+        <w:jc w:val="both"/>
+        <w:rPr>
+          <w:rFonts w:ascii="Times New Roman" w:hAnsi="Times New Roman" w:cs="Times New Roman"/>
+          <w:sz w:val="24"/>
+          <w:szCs w:val="24"/>
+        </w:rPr>
+      </w:pPr>
+      <w:r>
+        <w:rPr>
+          <w:rFonts w:ascii="Times New Roman" w:hAnsi="Times New Roman" w:cs="Times New Roman"/>
+          <w:sz w:val="24"/>
+          <w:szCs w:val="24"/>
+        </w:rPr>
+        <w:t xml:space="preserve">Es complejo mantener y satisfacer </w:t>
+      </w:r>
+      <w:r>
+        <w:rPr>
+          <w:rFonts w:ascii="Times New Roman" w:hAnsi="Times New Roman" w:cs="Times New Roman"/>
+          <w:sz w:val="24"/>
+          <w:szCs w:val="24"/>
+        </w:rPr>
+        <w:t xml:space="preserve"> todo</w:t>
+      </w:r>
+      <w:r>
+        <w:rPr>
+          <w:rFonts w:ascii="Times New Roman" w:hAnsi="Times New Roman" w:cs="Times New Roman"/>
+          <w:sz w:val="24"/>
+          <w:szCs w:val="24"/>
+        </w:rPr>
+        <w:t xml:space="preserve">s los </w:t>
+      </w:r>
+      <w:r>
+        <w:rPr>
+          <w:rFonts w:ascii="Times New Roman" w:hAnsi="Times New Roman" w:cs="Times New Roman"/>
+          <w:sz w:val="24"/>
+          <w:szCs w:val="24"/>
+        </w:rPr>
+        <w:t xml:space="preserve">requisitos </w:t>
+      </w:r>
+      <w:r>
+        <w:rPr>
+          <w:rFonts w:ascii="Times New Roman" w:hAnsi="Times New Roman" w:cs="Times New Roman"/>
+          <w:sz w:val="24"/>
+          <w:szCs w:val="24"/>
+        </w:rPr>
+        <w:t xml:space="preserve"> y necesidades  que demanda </w:t>
+      </w:r>
+      <w:proofErr w:type="spellStart"/>
+      <w:r>
+        <w:rPr>
+          <w:rFonts w:ascii="Times New Roman" w:hAnsi="Times New Roman" w:cs="Times New Roman"/>
+          <w:sz w:val="24"/>
+          <w:szCs w:val="24"/>
+        </w:rPr>
+        <w:t>gerenciar</w:t>
+      </w:r>
+      <w:proofErr w:type="spellEnd"/>
+      <w:r>
+        <w:rPr>
+          <w:rFonts w:ascii="Times New Roman" w:hAnsi="Times New Roman" w:cs="Times New Roman"/>
+          <w:sz w:val="24"/>
+          <w:szCs w:val="24"/>
+        </w:rPr>
+        <w:t xml:space="preserve"> un </w:t>
+      </w:r>
+      <w:r>
+        <w:rPr>
+          <w:rFonts w:ascii="Times New Roman" w:hAnsi="Times New Roman" w:cs="Times New Roman"/>
+          <w:sz w:val="24"/>
+          <w:szCs w:val="24"/>
+        </w:rPr>
+        <w:t>condominio</w:t>
+      </w:r>
+      <w:r>
+        <w:rPr>
+          <w:rFonts w:ascii="Times New Roman" w:hAnsi="Times New Roman" w:cs="Times New Roman"/>
+          <w:sz w:val="24"/>
+          <w:szCs w:val="24"/>
+        </w:rPr>
+        <w:t>, ya que todo está controlado bajo sistemas manuales lo que agrava el problema si se trata de un conjunto residencial grande.</w:t>
+      </w:r>
+    </w:p>
+    <w:p>
+      <w:pPr>
+        <w:ind w:left="1416"/>
+        <w:jc w:val="both"/>
+        <w:rPr>
+          <w:rFonts w:ascii="Times New Roman" w:hAnsi="Times New Roman" w:cs="Times New Roman"/>
+          <w:sz w:val="24"/>
+          <w:szCs w:val="24"/>
+        </w:rPr>
+      </w:pPr>
+    </w:p>
+    <w:p>
+      <w:pPr>
+        <w:pStyle w:val="Prrafodelista"/>
+        <w:numPr>
+          <w:ilvl w:val="2"/>
+          <w:numId w:val="4"/>
+        </w:numPr>
+        <w:rPr>
+          <w:rFonts w:ascii="Times New Roman" w:hAnsi="Times New Roman" w:cs="Times New Roman"/>
+          <w:b/>
+          <w:sz w:val="24"/>
+          <w:szCs w:val="24"/>
+        </w:rPr>
+      </w:pPr>
+      <w:r>
+        <w:rPr>
+          <w:rFonts w:ascii="Times New Roman" w:hAnsi="Times New Roman" w:cs="Times New Roman"/>
+          <w:b/>
+          <w:sz w:val="24"/>
+          <w:szCs w:val="24"/>
+        </w:rPr>
+        <w:t>Propósito</w:t>
+      </w:r>
+    </w:p>
+    <w:p>
+      <w:pPr>
+        <w:ind w:left="1416" w:firstLine="708"/>
+        <w:jc w:val="both"/>
+        <w:rPr>
+          <w:rFonts w:ascii="Times New Roman" w:hAnsi="Times New Roman" w:cs="Times New Roman"/>
+          <w:color w:val="000000"/>
+          <w:sz w:val="24"/>
+          <w:szCs w:val="24"/>
+        </w:rPr>
+      </w:pPr>
+      <w:r>
+        <w:rPr>
+          <w:rFonts w:ascii="Times New Roman" w:hAnsi="Times New Roman" w:cs="Times New Roman"/>
+          <w:color w:val="000000"/>
+          <w:sz w:val="24"/>
+          <w:szCs w:val="24"/>
+        </w:rPr>
+        <w:t xml:space="preserve">El fin de este trabajo es el desarrollo del Sistema  que </w:t>
+      </w:r>
+      <w:r>
+        <w:rPr>
+          <w:rFonts w:ascii="Times New Roman" w:hAnsi="Times New Roman" w:cs="Times New Roman"/>
+          <w:sz w:val="24"/>
+          <w:szCs w:val="24"/>
+        </w:rPr>
+        <w:t>automatice el proceso administrativo de cualquier condominio de</w:t>
+      </w:r>
+      <w:r>
+        <w:rPr>
+          <w:rFonts w:ascii="Times New Roman" w:hAnsi="Times New Roman" w:cs="Times New Roman"/>
+          <w:sz w:val="24"/>
+          <w:szCs w:val="24"/>
+        </w:rPr>
+        <w:t xml:space="preserve"> edificios que decida aplicarla </w:t>
+      </w:r>
+      <w:r>
+        <w:rPr>
+          <w:rFonts w:ascii="Times New Roman" w:hAnsi="Times New Roman" w:cs="Times New Roman"/>
+          <w:sz w:val="24"/>
+          <w:szCs w:val="24"/>
+        </w:rPr>
+        <w:t>en un entorno Web utilizando</w:t>
+      </w:r>
+      <w:r>
+        <w:rPr>
+          <w:rFonts w:ascii="Times New Roman" w:hAnsi="Times New Roman" w:cs="Times New Roman"/>
+          <w:sz w:val="24"/>
+          <w:szCs w:val="24"/>
+        </w:rPr>
+        <w:t xml:space="preserve"> tecnologías</w:t>
+      </w:r>
+      <w:r>
+        <w:rPr>
+          <w:rFonts w:ascii="Times New Roman" w:hAnsi="Times New Roman" w:cs="Times New Roman"/>
+          <w:color w:val="000000"/>
+          <w:sz w:val="24"/>
+          <w:szCs w:val="24"/>
+        </w:rPr>
+        <w:t xml:space="preserve"> de Base de Datos, lenguajes de cuarta generación y una arquitectura Cliente/Servidor que funcione sobre la plataforma en internet. Este trabajo se realizará aplicando la disciplina de Ingeniería de Software, la cual se puede obtener mediante la combinación de métodos completos para todas las fases de desarrollo de software</w:t>
+      </w:r>
+      <w:r>
+        <w:rPr>
+          <w:rFonts w:ascii="Times New Roman" w:hAnsi="Times New Roman" w:cs="Times New Roman"/>
+          <w:color w:val="000000"/>
+          <w:sz w:val="24"/>
+          <w:szCs w:val="24"/>
+        </w:rPr>
+        <w:t>.</w:t>
+      </w:r>
+    </w:p>
+    <w:p>
+      <w:pPr>
+        <w:autoSpaceDE w:val="0"/>
+        <w:autoSpaceDN w:val="0"/>
+        <w:adjustRightInd w:val="0"/>
+        <w:spacing w:after="0" w:line="240" w:lineRule="auto"/>
+        <w:ind w:left="1416" w:firstLine="708"/>
+        <w:jc w:val="both"/>
+        <w:rPr>
+          <w:rFonts w:ascii="Times New Roman" w:hAnsi="Times New Roman" w:cs="Times New Roman"/>
+          <w:color w:val="000000"/>
+          <w:sz w:val="24"/>
+          <w:szCs w:val="24"/>
+        </w:rPr>
+      </w:pPr>
+      <w:r>
+        <w:rPr>
+          <w:rFonts w:ascii="Times New Roman" w:hAnsi="Times New Roman" w:cs="Times New Roman"/>
+          <w:color w:val="000000"/>
+          <w:sz w:val="24"/>
+          <w:szCs w:val="24"/>
+        </w:rPr>
+        <w:t>En el sistema a desarrollar se utilizará el Lenguaje Unificado para Modelado UML, ya que este lenguaje define una notaci</w:t>
+      </w:r>
+      <w:r>
+        <w:rPr>
+          <w:rFonts w:ascii="Times New Roman" w:hAnsi="Times New Roman" w:cs="Times New Roman"/>
+          <w:sz w:val="24"/>
+          <w:szCs w:val="24"/>
+        </w:rPr>
+        <w:t xml:space="preserve">ón y un proceso para construir Sistemas de Software complejos y ofrece un rico conjunto de métodos lógicos y físicos con los cuales </w:t>
+      </w:r>
+      <w:r>
+        <w:rPr>
+          <w:rFonts w:ascii="Times New Roman" w:hAnsi="Times New Roman" w:cs="Times New Roman"/>
+          <w:color w:val="000000"/>
+          <w:sz w:val="24"/>
+          <w:szCs w:val="24"/>
+        </w:rPr>
+        <w:t>se puede razonar sobre diferentes aspectos del sistema.</w:t>
+      </w:r>
+    </w:p>
+    <w:p>
+      <w:pPr>
+        <w:autoSpaceDE w:val="0"/>
+        <w:autoSpaceDN w:val="0"/>
+        <w:adjustRightInd w:val="0"/>
+        <w:spacing w:after="0" w:line="240" w:lineRule="auto"/>
+        <w:ind w:left="708" w:firstLine="708"/>
+        <w:jc w:val="both"/>
+        <w:rPr>
+          <w:rFonts w:ascii="Times New Roman" w:hAnsi="Times New Roman" w:cs="Times New Roman"/>
+          <w:sz w:val="24"/>
+          <w:szCs w:val="24"/>
+        </w:rPr>
+      </w:pPr>
+    </w:p>
+    <w:p>
+      <w:pPr>
+        <w:pStyle w:val="Prrafodelista"/>
+        <w:numPr>
+          <w:ilvl w:val="2"/>
+          <w:numId w:val="4"/>
+        </w:numPr>
+        <w:rPr>
+          <w:rFonts w:ascii="Times New Roman" w:hAnsi="Times New Roman" w:cs="Times New Roman"/>
+          <w:b/>
+          <w:sz w:val="24"/>
+          <w:szCs w:val="24"/>
+        </w:rPr>
+      </w:pPr>
+      <w:r>
+        <w:rPr>
+          <w:rFonts w:ascii="Times New Roman" w:hAnsi="Times New Roman" w:cs="Times New Roman"/>
+          <w:b/>
+          <w:sz w:val="24"/>
+          <w:szCs w:val="24"/>
+        </w:rPr>
+        <w:t>Importancia</w:t>
+      </w:r>
+    </w:p>
+    <w:p>
+      <w:pPr>
+        <w:rPr>
+          <w:rFonts w:ascii="Times New Roman" w:hAnsi="Times New Roman" w:cs="Times New Roman"/>
+          <w:b/>
+          <w:sz w:val="24"/>
+          <w:szCs w:val="24"/>
+        </w:rPr>
+      </w:pPr>
+      <w:r>
+        <w:rPr>
+          <w:rFonts w:ascii="Times New Roman" w:hAnsi="Times New Roman" w:cs="Times New Roman"/>
+          <w:b/>
+          <w:sz w:val="24"/>
+          <w:szCs w:val="24"/>
+        </w:rPr>
+        <w:br w:type="page"/>
+      </w:r>
+    </w:p>
+    <w:p>
+      <w:pPr>
+        <w:pStyle w:val="Prrafodelista"/>
+        <w:ind w:left="1428"/>
+        <w:rPr>
+          <w:rFonts w:ascii="Times New Roman" w:hAnsi="Times New Roman" w:cs="Times New Roman"/>
+          <w:b/>
+          <w:sz w:val="24"/>
+          <w:szCs w:val="24"/>
+        </w:rPr>
+      </w:pPr>
+    </w:p>
+    <w:p>
+      <w:pPr>
+        <w:pStyle w:val="Prrafodelista"/>
+        <w:numPr>
+          <w:ilvl w:val="2"/>
+          <w:numId w:val="4"/>
+        </w:numPr>
+        <w:rPr>
+          <w:rFonts w:ascii="Times New Roman" w:hAnsi="Times New Roman" w:cs="Times New Roman"/>
+          <w:b/>
+          <w:sz w:val="24"/>
+          <w:szCs w:val="24"/>
+        </w:rPr>
+      </w:pPr>
+      <w:r>
+        <w:rPr>
+          <w:rFonts w:ascii="Times New Roman" w:hAnsi="Times New Roman" w:cs="Times New Roman"/>
+          <w:b/>
+          <w:sz w:val="24"/>
+          <w:szCs w:val="24"/>
+        </w:rPr>
+        <w:t>Alcance</w:t>
+      </w:r>
+    </w:p>
+    <w:p>
+      <w:pPr>
+        <w:pStyle w:val="Prrafodelista"/>
+        <w:ind w:left="1428"/>
+        <w:jc w:val="both"/>
+        <w:rPr>
+          <w:rFonts w:ascii="Times New Roman" w:hAnsi="Times New Roman" w:cs="Times New Roman"/>
+          <w:b/>
+          <w:sz w:val="24"/>
+          <w:szCs w:val="24"/>
+        </w:rPr>
+      </w:pPr>
+      <w:r>
+        <w:rPr>
+          <w:rFonts w:ascii="Times New Roman" w:hAnsi="Times New Roman" w:cs="Times New Roman"/>
+          <w:color w:val="000000"/>
+          <w:sz w:val="24"/>
+          <w:szCs w:val="24"/>
+        </w:rPr>
+        <w:t>El Sistema automatizará todos los procesos referentes a un condominio que desee aplicarlo, produciendo un mayor rendimiento tiempo/trabajo.</w:t>
+      </w:r>
+    </w:p>
+    <w:p>
+      <w:pPr>
+        <w:pStyle w:val="Prrafodelista"/>
+        <w:ind w:left="1782"/>
+        <w:jc w:val="both"/>
+        <w:rPr>
+          <w:rFonts w:ascii="Times New Roman" w:hAnsi="Times New Roman" w:cs="Times New Roman"/>
+          <w:b/>
+          <w:sz w:val="24"/>
+          <w:szCs w:val="24"/>
+        </w:rPr>
+      </w:pPr>
+    </w:p>
+    <w:p>
+      <w:pPr>
+        <w:ind w:left="1416"/>
+        <w:jc w:val="both"/>
+        <w:rPr>
+          <w:rFonts w:ascii="Times New Roman" w:hAnsi="Times New Roman" w:cs="Times New Roman"/>
+          <w:b/>
+          <w:sz w:val="24"/>
+          <w:szCs w:val="24"/>
+        </w:rPr>
+      </w:pPr>
+      <w:r>
+        <w:rPr>
+          <w:rFonts w:ascii="Times New Roman" w:hAnsi="Times New Roman" w:cs="Times New Roman"/>
+          <w:sz w:val="24"/>
+          <w:szCs w:val="24"/>
+        </w:rPr>
+        <w:t>Con la realización de este proyecto se elaboró  una herramienta de gestión para automatizar las tareas y procesos que se realizan en un condominio.</w:t>
+      </w:r>
+    </w:p>
+    <w:p>
+      <w:pPr>
+        <w:pStyle w:val="Prrafodelista"/>
+        <w:numPr>
+          <w:ilvl w:val="2"/>
+          <w:numId w:val="4"/>
+        </w:numPr>
+        <w:rPr>
+          <w:rFonts w:ascii="Times New Roman" w:hAnsi="Times New Roman" w:cs="Times New Roman"/>
+          <w:b/>
+          <w:sz w:val="24"/>
+          <w:szCs w:val="24"/>
+        </w:rPr>
+      </w:pPr>
+      <w:r>
+        <w:rPr>
+          <w:rFonts w:ascii="Times New Roman" w:hAnsi="Times New Roman" w:cs="Times New Roman"/>
+          <w:b/>
+          <w:sz w:val="24"/>
+          <w:szCs w:val="24"/>
+        </w:rPr>
+        <w:t>Originalidad</w:t>
+      </w:r>
+    </w:p>
+    <w:p>
+      <w:pPr>
+        <w:pStyle w:val="Prrafodelista"/>
+        <w:numPr>
+          <w:ilvl w:val="2"/>
+          <w:numId w:val="4"/>
+        </w:numPr>
+        <w:rPr>
+          <w:rFonts w:ascii="Times New Roman" w:hAnsi="Times New Roman" w:cs="Times New Roman"/>
+          <w:b/>
+          <w:sz w:val="24"/>
+          <w:szCs w:val="24"/>
+        </w:rPr>
+      </w:pPr>
+      <w:r>
+        <w:rPr>
+          <w:rFonts w:ascii="Times New Roman" w:hAnsi="Times New Roman" w:cs="Times New Roman"/>
+          <w:b/>
+          <w:sz w:val="24"/>
+          <w:szCs w:val="24"/>
+        </w:rPr>
+        <w:t>Justificación</w:t>
+      </w:r>
+    </w:p>
+    <w:p>
+      <w:pPr>
+        <w:pStyle w:val="Prrafodelista"/>
+        <w:ind w:left="1428"/>
+        <w:rPr>
+          <w:rFonts w:ascii="Times New Roman" w:hAnsi="Times New Roman" w:cs="Times New Roman"/>
+          <w:b/>
+          <w:sz w:val="24"/>
+          <w:szCs w:val="24"/>
+        </w:rPr>
+      </w:pPr>
+    </w:p>
+    <w:p>
+      <w:pPr>
+        <w:pStyle w:val="Prrafodelista"/>
+        <w:ind w:left="1428"/>
+        <w:jc w:val="both"/>
+        <w:rPr>
+          <w:rFonts w:ascii="Times New Roman" w:hAnsi="Times New Roman" w:cs="Times New Roman"/>
+          <w:sz w:val="24"/>
+          <w:szCs w:val="24"/>
+        </w:rPr>
+      </w:pPr>
+    </w:p>
+    <w:p>
+      <w:pPr>
+        <w:ind w:firstLine="360"/>
+        <w:rPr>
+          <w:rFonts w:ascii="Times New Roman" w:hAnsi="Times New Roman" w:cs="Times New Roman"/>
+          <w:b/>
+          <w:sz w:val="24"/>
+          <w:szCs w:val="24"/>
+        </w:rPr>
+      </w:pPr>
+      <w:r>
+        <w:rPr>
+          <w:rFonts w:ascii="Times New Roman" w:hAnsi="Times New Roman" w:cs="Times New Roman"/>
+          <w:b/>
+          <w:sz w:val="24"/>
+          <w:szCs w:val="24"/>
+        </w:rPr>
+        <w:t>1.2 Objetivos</w:t>
+      </w:r>
+    </w:p>
+    <w:p>
+      <w:pPr>
+        <w:ind w:firstLine="360"/>
+        <w:rPr>
+          <w:rFonts w:ascii="Times New Roman" w:hAnsi="Times New Roman" w:cs="Times New Roman"/>
+          <w:sz w:val="24"/>
+          <w:szCs w:val="24"/>
+        </w:rPr>
+      </w:pPr>
+      <w:r>
+        <w:rPr>
+          <w:rFonts w:ascii="Times New Roman" w:hAnsi="Times New Roman" w:cs="Times New Roman"/>
+          <w:b/>
+          <w:sz w:val="24"/>
+          <w:szCs w:val="24"/>
         </w:rPr>
         <w:tab/>
-      </w:r>
-      <w:r>
-        <w:rPr>
-          <w:b/>
-          <w:u w:val="single"/>
-        </w:rPr>
-        <w:t>Objetivos Generales:</w:t>
-      </w:r>
-      <w:r>
+        <w:t xml:space="preserve">1.2.1 </w:t>
+      </w:r>
+      <w:r>
+        <w:rPr>
+          <w:rFonts w:ascii="Times New Roman" w:hAnsi="Times New Roman" w:cs="Times New Roman"/>
+          <w:b/>
+          <w:sz w:val="24"/>
+          <w:szCs w:val="24"/>
+        </w:rPr>
+        <w:tab/>
+      </w:r>
+      <w:r>
+        <w:rPr>
+          <w:rFonts w:ascii="Times New Roman" w:hAnsi="Times New Roman" w:cs="Times New Roman"/>
+          <w:b/>
+          <w:sz w:val="24"/>
+          <w:szCs w:val="24"/>
+        </w:rPr>
+        <w:t>Objetivos General</w:t>
+      </w:r>
+      <w:r>
+        <w:rPr>
+          <w:rFonts w:ascii="Times New Roman" w:hAnsi="Times New Roman" w:cs="Times New Roman"/>
+          <w:sz w:val="24"/>
+          <w:szCs w:val="24"/>
+        </w:rPr>
         <w:t xml:space="preserve"> </w:t>
       </w:r>
     </w:p>
@@ -1915,8 +2880,18 @@
           <w:numId w:val="3"/>
         </w:numPr>
         <w:jc w:val="both"/>
-      </w:pPr>
-      <w:r>
+        <w:rPr>
+          <w:rFonts w:ascii="Times New Roman" w:hAnsi="Times New Roman" w:cs="Times New Roman"/>
+          <w:sz w:val="24"/>
+          <w:szCs w:val="24"/>
+        </w:rPr>
+      </w:pPr>
+      <w:r>
+        <w:rPr>
+          <w:rFonts w:ascii="Times New Roman" w:hAnsi="Times New Roman" w:cs="Times New Roman"/>
+          <w:sz w:val="24"/>
+          <w:szCs w:val="24"/>
+        </w:rPr>
         <w:t>Desarrollar una página web que automatice el proceso administrativo de cualquier condominio de edificios que decida aplicarla.</w:t>
       </w:r>
     </w:p>
@@ -1924,11 +2899,27 @@
       <w:pPr>
         <w:ind w:left="708"/>
         <w:jc w:val="both"/>
-      </w:pPr>
-      <w:r>
-        <w:rPr>
-          <w:b/>
-          <w:u w:val="single"/>
+        <w:rPr>
+          <w:rFonts w:ascii="Times New Roman" w:hAnsi="Times New Roman" w:cs="Times New Roman"/>
+          <w:sz w:val="24"/>
+          <w:szCs w:val="24"/>
+        </w:rPr>
+      </w:pPr>
+      <w:r>
+        <w:rPr>
+          <w:rFonts w:ascii="Times New Roman" w:hAnsi="Times New Roman" w:cs="Times New Roman"/>
+          <w:b/>
+          <w:sz w:val="24"/>
+          <w:szCs w:val="24"/>
+        </w:rPr>
+        <w:t xml:space="preserve">1.2.2     </w:t>
+      </w:r>
+      <w:r>
+        <w:rPr>
+          <w:rFonts w:ascii="Times New Roman" w:hAnsi="Times New Roman" w:cs="Times New Roman"/>
+          <w:b/>
+          <w:sz w:val="24"/>
+          <w:szCs w:val="24"/>
         </w:rPr>
         <w:t>Objetivos Específicos:</w:t>
       </w:r>
@@ -1941,8 +2932,18 @@
           <w:numId w:val="3"/>
         </w:numPr>
         <w:jc w:val="both"/>
-      </w:pPr>
-      <w:r>
+        <w:rPr>
+          <w:rFonts w:ascii="Times New Roman" w:hAnsi="Times New Roman" w:cs="Times New Roman"/>
+          <w:sz w:val="24"/>
+          <w:szCs w:val="24"/>
+        </w:rPr>
+      </w:pPr>
+      <w:r>
+        <w:rPr>
+          <w:rFonts w:ascii="Times New Roman" w:hAnsi="Times New Roman" w:cs="Times New Roman"/>
+          <w:sz w:val="24"/>
+          <w:szCs w:val="24"/>
+        </w:rPr>
         <w:t>Determinar las problemáticas comunes de los condominios de edificios</w:t>
       </w:r>
     </w:p>
@@ -1954,8 +2955,18 @@
           <w:numId w:val="3"/>
         </w:numPr>
         <w:jc w:val="both"/>
-      </w:pPr>
-      <w:r>
+        <w:rPr>
+          <w:rFonts w:ascii="Times New Roman" w:hAnsi="Times New Roman" w:cs="Times New Roman"/>
+          <w:sz w:val="24"/>
+          <w:szCs w:val="24"/>
+        </w:rPr>
+      </w:pPr>
+      <w:r>
+        <w:rPr>
+          <w:rFonts w:ascii="Times New Roman" w:hAnsi="Times New Roman" w:cs="Times New Roman"/>
+          <w:sz w:val="24"/>
+          <w:szCs w:val="24"/>
+        </w:rPr>
         <w:t>Identificar las herramientas principales para la simplificación del proceso administrativo</w:t>
       </w:r>
     </w:p>
@@ -1967,8 +2978,18 @@
           <w:numId w:val="3"/>
         </w:numPr>
         <w:jc w:val="both"/>
-      </w:pPr>
-      <w:r>
+        <w:rPr>
+          <w:rFonts w:ascii="Times New Roman" w:hAnsi="Times New Roman" w:cs="Times New Roman"/>
+          <w:sz w:val="24"/>
+          <w:szCs w:val="24"/>
+        </w:rPr>
+      </w:pPr>
+      <w:r>
+        <w:rPr>
+          <w:rFonts w:ascii="Times New Roman" w:hAnsi="Times New Roman" w:cs="Times New Roman"/>
+          <w:sz w:val="24"/>
+          <w:szCs w:val="24"/>
+        </w:rPr>
         <w:t>Identificar las herramientas principales para brindar a los propietarios información sobre el condominio así como acceso inmediato a sus estados de pago, fechas de cobro, montos, saldo promedio, etc.</w:t>
       </w:r>
     </w:p>
@@ -1980,8 +3001,18 @@
           <w:numId w:val="3"/>
         </w:numPr>
         <w:jc w:val="both"/>
-      </w:pPr>
-      <w:r>
+        <w:rPr>
+          <w:rFonts w:ascii="Times New Roman" w:hAnsi="Times New Roman" w:cs="Times New Roman"/>
+          <w:sz w:val="24"/>
+          <w:szCs w:val="24"/>
+        </w:rPr>
+      </w:pPr>
+      <w:r>
+        <w:rPr>
+          <w:rFonts w:ascii="Times New Roman" w:hAnsi="Times New Roman" w:cs="Times New Roman"/>
+          <w:sz w:val="24"/>
+          <w:szCs w:val="24"/>
+        </w:rPr>
         <w:t>Modelar la estructura del nuevo sistema y su base de datos.</w:t>
       </w:r>
     </w:p>
@@ -1993,8 +3024,18 @@
           <w:numId w:val="3"/>
         </w:numPr>
         <w:jc w:val="both"/>
-      </w:pPr>
-      <w:r>
+        <w:rPr>
+          <w:rFonts w:ascii="Times New Roman" w:hAnsi="Times New Roman" w:cs="Times New Roman"/>
+          <w:sz w:val="24"/>
+          <w:szCs w:val="24"/>
+        </w:rPr>
+      </w:pPr>
+      <w:r>
+        <w:rPr>
+          <w:rFonts w:ascii="Times New Roman" w:hAnsi="Times New Roman" w:cs="Times New Roman"/>
+          <w:sz w:val="24"/>
+          <w:szCs w:val="24"/>
+        </w:rPr>
         <w:t>Codificar los distintos módulos e interfaces.</w:t>
       </w:r>
     </w:p>
@@ -2002,13 +3043,488 @@
       <w:pPr>
         <w:rPr>
           <w:rFonts w:ascii="Times New Roman" w:hAnsi="Times New Roman" w:cs="Times New Roman"/>
-          <w:b/>
-          <w:sz w:val="24"/>
-          <w:szCs w:val="24"/>
-        </w:rPr>
+          <w:sz w:val="24"/>
+          <w:szCs w:val="24"/>
+        </w:rPr>
+      </w:pPr>
+      <w:r>
+        <w:rPr>
+          <w:rFonts w:ascii="Times New Roman" w:hAnsi="Times New Roman" w:cs="Times New Roman"/>
+          <w:sz w:val="24"/>
+          <w:szCs w:val="24"/>
+        </w:rPr>
+        <w:br w:type="page"/>
+      </w:r>
+      <w:r>
+        <w:rPr>
+          <w:rFonts w:ascii="Times New Roman" w:hAnsi="Times New Roman" w:cs="Times New Roman"/>
+          <w:sz w:val="24"/>
+          <w:szCs w:val="24"/>
+        </w:rPr>
+        <w:lastRenderedPageBreak/>
+        <w:br w:type="page"/>
+      </w:r>
+    </w:p>
+    <w:p>
+      <w:pPr>
+        <w:pStyle w:val="Ttulo3"/>
+        <w:jc w:val="both"/>
+        <w:rPr>
+          <w:b/>
+          <w:bCs/>
+          <w:color w:val="000000"/>
+        </w:rPr>
+      </w:pPr>
+      <w:r>
+        <w:rPr>
+          <w:b/>
+          <w:bCs/>
+          <w:color w:val="000000"/>
+        </w:rPr>
+        <w:lastRenderedPageBreak/>
+        <w:t xml:space="preserve">Requerimientos funcionales del sistema </w:t>
+      </w:r>
+    </w:p>
+    <w:p>
+      <w:pPr>
+        <w:pStyle w:val="Default"/>
       </w:pPr>
       <w:bookmarkStart w:id="0" w:name="_GoBack"/>
       <w:bookmarkEnd w:id="0"/>
+    </w:p>
+    <w:p>
+      <w:pPr>
+        <w:pStyle w:val="Textosinformato"/>
+        <w:numPr>
+          <w:ilvl w:val="0"/>
+          <w:numId w:val="6"/>
+        </w:numPr>
+        <w:jc w:val="both"/>
+        <w:rPr>
+          <w:color w:val="000000"/>
+        </w:rPr>
+      </w:pPr>
+      <w:r>
+        <w:rPr>
+          <w:color w:val="000000"/>
+        </w:rPr>
+        <w:t>El sistema debe permitir el acceso sólo a los usuarios que estén definidos en el sistema</w:t>
+      </w:r>
+    </w:p>
+    <w:p>
+      <w:pPr>
+        <w:pStyle w:val="Textosinformato"/>
+        <w:numPr>
+          <w:ilvl w:val="0"/>
+          <w:numId w:val="6"/>
+        </w:numPr>
+        <w:jc w:val="both"/>
+        <w:rPr>
+          <w:color w:val="000000"/>
+        </w:rPr>
+      </w:pPr>
+      <w:r>
+        <w:rPr>
+          <w:color w:val="000000"/>
+        </w:rPr>
+        <w:t>El Sistema permite</w:t>
+      </w:r>
+      <w:r>
+        <w:rPr>
+          <w:color w:val="000000"/>
+        </w:rPr>
+        <w:t xml:space="preserve"> enviar mensajes a todos los apartamentos, pisos o edificios el administrador del sistema</w:t>
+      </w:r>
+      <w:r>
+        <w:rPr>
+          <w:color w:val="000000"/>
+        </w:rPr>
+        <w:t xml:space="preserve"> y para un usuario permite solo enviar mensajes </w:t>
+      </w:r>
+      <w:proofErr w:type="gramStart"/>
+      <w:r>
+        <w:rPr>
+          <w:color w:val="000000"/>
+        </w:rPr>
+        <w:t>a los administrador</w:t>
+      </w:r>
+      <w:proofErr w:type="gramEnd"/>
+      <w:r>
+        <w:rPr>
+          <w:color w:val="000000"/>
+        </w:rPr>
+        <w:t>.</w:t>
+      </w:r>
+    </w:p>
+    <w:p>
+      <w:pPr>
+        <w:pStyle w:val="Default"/>
+        <w:numPr>
+          <w:ilvl w:val="0"/>
+          <w:numId w:val="6"/>
+        </w:numPr>
+      </w:pPr>
+      <w:r>
+        <w:t xml:space="preserve">El administrador solo puede crear, modificar o eliminar anuncios en la cartelera que serán </w:t>
+      </w:r>
+      <w:r>
+        <w:t>visibles por usuarios determinados.</w:t>
+      </w:r>
+    </w:p>
+    <w:p>
+      <w:pPr>
+        <w:pStyle w:val="Default"/>
+        <w:numPr>
+          <w:ilvl w:val="0"/>
+          <w:numId w:val="6"/>
+        </w:numPr>
+      </w:pPr>
+      <w:r>
+        <w:t>El administrador podrá aprobar o rechazar los pagos consignados por los usuarios</w:t>
+      </w:r>
+    </w:p>
+    <w:p>
+      <w:pPr>
+        <w:pStyle w:val="Textosinformato"/>
+        <w:numPr>
+          <w:ilvl w:val="0"/>
+          <w:numId w:val="6"/>
+        </w:numPr>
+        <w:jc w:val="both"/>
+        <w:rPr>
+          <w:color w:val="000000"/>
+        </w:rPr>
+      </w:pPr>
+      <w:r>
+        <w:rPr>
+          <w:color w:val="000000"/>
+        </w:rPr>
+        <w:t>Solo podrá agregar, modificar</w:t>
+      </w:r>
+      <w:r>
+        <w:rPr>
+          <w:color w:val="000000"/>
+        </w:rPr>
+        <w:t xml:space="preserve">, </w:t>
+      </w:r>
+      <w:r>
+        <w:rPr>
+          <w:color w:val="000000"/>
+        </w:rPr>
+        <w:t xml:space="preserve"> eliminar usuarios en el sistema, la persona previamente autorizada </w:t>
+      </w:r>
+      <w:r>
+        <w:rPr>
+          <w:color w:val="000000"/>
+        </w:rPr>
+        <w:t>por el administrador del mismo.</w:t>
+      </w:r>
+    </w:p>
+    <w:p>
+      <w:pPr>
+        <w:pStyle w:val="Default"/>
+        <w:numPr>
+          <w:ilvl w:val="0"/>
+          <w:numId w:val="6"/>
+        </w:numPr>
+      </w:pPr>
+      <w:r>
+        <w:t xml:space="preserve">Solo puede crear, modificar, eliminar secciones, modificar el </w:t>
+      </w:r>
+      <w:proofErr w:type="spellStart"/>
+      <w:r>
+        <w:t>footer</w:t>
+      </w:r>
+      <w:proofErr w:type="spellEnd"/>
+      <w:r>
+        <w:t xml:space="preserve"> cambiar fondo de imagen de la página principal el administrador.</w:t>
+      </w:r>
+    </w:p>
+    <w:p>
+      <w:pPr>
+        <w:pStyle w:val="Default"/>
+        <w:numPr>
+          <w:ilvl w:val="0"/>
+          <w:numId w:val="6"/>
+        </w:numPr>
+      </w:pPr>
+      <w:r>
+        <w:t xml:space="preserve">El sistema debe permitir </w:t>
+      </w:r>
+      <w:r>
+        <w:t>agrega</w:t>
+      </w:r>
+      <w:r>
+        <w:t>r</w:t>
+      </w:r>
+      <w:r>
+        <w:t xml:space="preserve"> edificios</w:t>
+      </w:r>
+      <w:r>
+        <w:t>,</w:t>
+      </w:r>
+      <w:r>
+        <w:t xml:space="preserve"> modifica</w:t>
+      </w:r>
+      <w:r>
+        <w:t>r</w:t>
+      </w:r>
+      <w:r>
+        <w:t xml:space="preserve"> y elimina</w:t>
+      </w:r>
+      <w:r>
+        <w:t>r.</w:t>
+      </w:r>
+    </w:p>
+    <w:p>
+      <w:pPr>
+        <w:pStyle w:val="Default"/>
+        <w:numPr>
+          <w:ilvl w:val="0"/>
+          <w:numId w:val="6"/>
+        </w:numPr>
+      </w:pPr>
+      <w:r>
+        <w:t xml:space="preserve">El sistema permite </w:t>
+      </w:r>
+      <w:r>
+        <w:t xml:space="preserve"> asigna</w:t>
+      </w:r>
+      <w:r>
+        <w:t>r</w:t>
+      </w:r>
+      <w:r>
+        <w:t xml:space="preserve"> dueños a lo</w:t>
+      </w:r>
+      <w:r>
+        <w:t>s apartamentos.</w:t>
+      </w:r>
+    </w:p>
+    <w:p>
+      <w:pPr>
+        <w:pStyle w:val="Default"/>
+      </w:pPr>
+    </w:p>
+    <w:p>
+      <w:pPr>
+        <w:pStyle w:val="Default"/>
+        <w:rPr>
+          <w:b/>
+        </w:rPr>
+      </w:pPr>
+      <w:r>
+        <w:rPr>
+          <w:b/>
+        </w:rPr>
+        <w:t>Requisitos no funcionales del sistema</w:t>
+      </w:r>
+    </w:p>
+    <w:p>
+      <w:pPr>
+        <w:pStyle w:val="Default"/>
+        <w:rPr>
+          <w:b/>
+        </w:rPr>
+      </w:pPr>
+    </w:p>
+    <w:p>
+      <w:pPr>
+        <w:pStyle w:val="Default"/>
+        <w:numPr>
+          <w:ilvl w:val="0"/>
+          <w:numId w:val="7"/>
+        </w:numPr>
+        <w:rPr>
+          <w:b/>
+        </w:rPr>
+      </w:pPr>
+      <w:r>
+        <w:rPr>
+          <w:sz w:val="23"/>
+          <w:szCs w:val="23"/>
+        </w:rPr>
+        <w:t xml:space="preserve">El sistema debe estar constituido y estructurado como una aplicación </w:t>
+      </w:r>
+      <w:r>
+        <w:rPr>
+          <w:sz w:val="23"/>
+          <w:szCs w:val="23"/>
+        </w:rPr>
+        <w:t xml:space="preserve">WEB que podrá ser usada   </w:t>
+      </w:r>
+      <w:r>
+        <w:rPr>
+          <w:sz w:val="23"/>
+          <w:szCs w:val="23"/>
+        </w:rPr>
+        <w:t xml:space="preserve">a nivel externo (Internet). </w:t>
+      </w:r>
+    </w:p>
+    <w:p>
+      <w:pPr>
+        <w:pStyle w:val="Default"/>
+        <w:numPr>
+          <w:ilvl w:val="0"/>
+          <w:numId w:val="7"/>
+        </w:numPr>
+        <w:rPr>
+          <w:b/>
+        </w:rPr>
+      </w:pPr>
+      <w:r>
+        <w:rPr>
+          <w:sz w:val="23"/>
+          <w:szCs w:val="23"/>
+        </w:rPr>
+        <w:t>La estructura y diseño del sistema es escalable lo que significa que debe adaptarse fácilmente a cualquier cambio o mejora.</w:t>
+      </w:r>
+    </w:p>
+    <w:p>
+      <w:pPr>
+        <w:pStyle w:val="Default"/>
+        <w:numPr>
+          <w:ilvl w:val="0"/>
+          <w:numId w:val="7"/>
+        </w:numPr>
+        <w:rPr>
+          <w:b/>
+        </w:rPr>
+      </w:pPr>
+      <w:r>
+        <w:rPr>
+          <w:sz w:val="23"/>
+          <w:szCs w:val="23"/>
+        </w:rPr>
+        <w:t>El Sistema debe poseer una interfaz amigable de fácil acceso y manejo</w:t>
+      </w:r>
+    </w:p>
+    <w:p>
+      <w:pPr>
+        <w:pStyle w:val="Default"/>
+        <w:numPr>
+          <w:ilvl w:val="0"/>
+          <w:numId w:val="7"/>
+        </w:numPr>
+        <w:rPr>
+          <w:b/>
+        </w:rPr>
+      </w:pPr>
+      <w:r>
+        <w:rPr>
+          <w:sz w:val="23"/>
+          <w:szCs w:val="23"/>
+        </w:rPr>
+        <w:t>El Sistema debe poseer un manual de usuario para la instalación y el correcto uso del sistema.</w:t>
+      </w:r>
+    </w:p>
+    <w:p>
+      <w:pPr>
+        <w:pStyle w:val="Default"/>
+        <w:rPr>
+          <w:b/>
+        </w:rPr>
+      </w:pPr>
+    </w:p>
+    <w:p>
+      <w:pPr>
+        <w:autoSpaceDE w:val="0"/>
+        <w:autoSpaceDN w:val="0"/>
+        <w:adjustRightInd w:val="0"/>
+        <w:spacing w:after="0" w:line="240" w:lineRule="auto"/>
+        <w:rPr>
+          <w:rFonts w:ascii="Times New Roman" w:hAnsi="Times New Roman" w:cs="Times New Roman"/>
+          <w:color w:val="000000"/>
+          <w:sz w:val="24"/>
+          <w:szCs w:val="24"/>
+        </w:rPr>
+      </w:pPr>
+    </w:p>
+    <w:p>
+      <w:pPr>
+        <w:autoSpaceDE w:val="0"/>
+        <w:autoSpaceDN w:val="0"/>
+        <w:adjustRightInd w:val="0"/>
+        <w:spacing w:after="0" w:line="240" w:lineRule="auto"/>
+        <w:ind w:left="360" w:hanging="360"/>
+        <w:jc w:val="both"/>
+        <w:rPr>
+          <w:rFonts w:ascii="Times New Roman" w:hAnsi="Times New Roman" w:cs="Times New Roman"/>
+          <w:b/>
+          <w:bCs/>
+          <w:color w:val="000000"/>
+          <w:sz w:val="23"/>
+          <w:szCs w:val="23"/>
+        </w:rPr>
+      </w:pPr>
+      <w:r>
+        <w:rPr>
+          <w:rFonts w:ascii="Times New Roman" w:hAnsi="Times New Roman" w:cs="Times New Roman"/>
+          <w:b/>
+          <w:bCs/>
+          <w:color w:val="000000"/>
+          <w:sz w:val="23"/>
+          <w:szCs w:val="23"/>
+        </w:rPr>
+        <w:t xml:space="preserve">Modelo de dominio del sistema </w:t>
+      </w:r>
+    </w:p>
+    <w:p>
+      <w:pPr>
+        <w:autoSpaceDE w:val="0"/>
+        <w:autoSpaceDN w:val="0"/>
+        <w:adjustRightInd w:val="0"/>
+        <w:spacing w:after="0" w:line="240" w:lineRule="auto"/>
+        <w:ind w:left="360" w:hanging="360"/>
+        <w:jc w:val="both"/>
+        <w:rPr>
+          <w:rFonts w:ascii="Times New Roman" w:hAnsi="Times New Roman" w:cs="Times New Roman"/>
+          <w:b/>
+          <w:bCs/>
+          <w:color w:val="000000"/>
+          <w:sz w:val="23"/>
+          <w:szCs w:val="23"/>
+        </w:rPr>
+      </w:pPr>
+    </w:p>
+    <w:p>
+      <w:pPr>
+        <w:autoSpaceDE w:val="0"/>
+        <w:autoSpaceDN w:val="0"/>
+        <w:adjustRightInd w:val="0"/>
+        <w:spacing w:after="0" w:line="240" w:lineRule="auto"/>
+        <w:ind w:left="360" w:hanging="360"/>
+        <w:jc w:val="both"/>
+        <w:rPr>
+          <w:rFonts w:ascii="Times New Roman" w:hAnsi="Times New Roman" w:cs="Times New Roman"/>
+          <w:color w:val="000000"/>
+          <w:sz w:val="23"/>
+          <w:szCs w:val="23"/>
+        </w:rPr>
+      </w:pPr>
+    </w:p>
+    <w:p>
+      <w:pPr>
+        <w:pStyle w:val="Default"/>
+        <w:rPr>
+          <w:b/>
+          <w:bCs/>
+          <w:sz w:val="20"/>
+          <w:szCs w:val="20"/>
+        </w:rPr>
+      </w:pPr>
+    </w:p>
+    <w:p>
+      <w:pPr>
+        <w:pStyle w:val="Default"/>
+        <w:rPr>
+          <w:b/>
+        </w:rPr>
+      </w:pPr>
+    </w:p>
+    <w:p>
+      <w:pPr>
+        <w:pStyle w:val="Default"/>
+      </w:pPr>
     </w:p>
     <w:p>
       <w:pPr>
@@ -2055,6 +3571,345 @@
 <file path=word/numbering.xml><?xml version="1.0" encoding="utf-8"?>
 <w:numbering xmlns:wpc="http://schemas.microsoft.com/office/word/2010/wordprocessingCanvas" xmlns:mc="http://schemas.openxmlformats.org/markup-compatibility/2006" xmlns:o="urn:schemas-microsoft-com:office:office" xmlns:r="http://schemas.openxmlformats.org/officeDocument/2006/relationships" xmlns:m="http://schemas.openxmlformats.org/officeDocument/2006/math" xmlns:v="urn:schemas-microsoft-com:vml" xmlns:wp14="http://schemas.microsoft.com/office/word/2010/wordprocessingDrawing" xmlns:wp="http://schemas.openxmlformats.org/drawingml/2006/wordprocessingDrawing" xmlns:w10="urn:schemas-microsoft-com:office:word" xmlns:w="http://schemas.openxmlformats.org/wordprocessingml/2006/main" xmlns:w14="http://schemas.microsoft.com/office/word/2010/wordml" xmlns:wpg="http://schemas.microsoft.com/office/word/2010/wordprocessingGroup" xmlns:wpi="http://schemas.microsoft.com/office/word/2010/wordprocessingInk" xmlns:wne="http://schemas.microsoft.com/office/word/2006/wordml" xmlns:wps="http://schemas.microsoft.com/office/word/2010/wordprocessingShape" mc:Ignorable="w14 wp14">
   <w:abstractNum w:abstractNumId="0">
+    <w:nsid w:val="01792540"/>
+    <w:multiLevelType w:val="hybridMultilevel"/>
+    <w:tmpl w:val="1CA8AAA8"/>
+    <w:lvl w:ilvl="0" w:tplc="200A0001">
+      <w:start w:val="1"/>
+      <w:numFmt w:val="bullet"/>
+      <w:lvlText w:val=""/>
+      <w:lvlJc w:val="left"/>
+      <w:pPr>
+        <w:ind w:left="720" w:hanging="360"/>
+      </w:pPr>
+      <w:rPr>
+        <w:rFonts w:ascii="Symbol" w:hAnsi="Symbol" w:hint="default"/>
+      </w:rPr>
+    </w:lvl>
+    <w:lvl w:ilvl="1" w:tplc="200A0003" w:tentative="1">
+      <w:start w:val="1"/>
+      <w:numFmt w:val="bullet"/>
+      <w:lvlText w:val="o"/>
+      <w:lvlJc w:val="left"/>
+      <w:pPr>
+        <w:ind w:left="1440" w:hanging="360"/>
+      </w:pPr>
+      <w:rPr>
+        <w:rFonts w:ascii="Courier New" w:hAnsi="Courier New" w:cs="Courier New" w:hint="default"/>
+      </w:rPr>
+    </w:lvl>
+    <w:lvl w:ilvl="2" w:tplc="200A0005" w:tentative="1">
+      <w:start w:val="1"/>
+      <w:numFmt w:val="bullet"/>
+      <w:lvlText w:val=""/>
+      <w:lvlJc w:val="left"/>
+      <w:pPr>
+        <w:ind w:left="2160" w:hanging="360"/>
+      </w:pPr>
+      <w:rPr>
+        <w:rFonts w:ascii="Wingdings" w:hAnsi="Wingdings" w:hint="default"/>
+      </w:rPr>
+    </w:lvl>
+    <w:lvl w:ilvl="3" w:tplc="200A0001" w:tentative="1">
+      <w:start w:val="1"/>
+      <w:numFmt w:val="bullet"/>
+      <w:lvlText w:val=""/>
+      <w:lvlJc w:val="left"/>
+      <w:pPr>
+        <w:ind w:left="2880" w:hanging="360"/>
+      </w:pPr>
+      <w:rPr>
+        <w:rFonts w:ascii="Symbol" w:hAnsi="Symbol" w:hint="default"/>
+      </w:rPr>
+    </w:lvl>
+    <w:lvl w:ilvl="4" w:tplc="200A0003" w:tentative="1">
+      <w:start w:val="1"/>
+      <w:numFmt w:val="bullet"/>
+      <w:lvlText w:val="o"/>
+      <w:lvlJc w:val="left"/>
+      <w:pPr>
+        <w:ind w:left="3600" w:hanging="360"/>
+      </w:pPr>
+      <w:rPr>
+        <w:rFonts w:ascii="Courier New" w:hAnsi="Courier New" w:cs="Courier New" w:hint="default"/>
+      </w:rPr>
+    </w:lvl>
+    <w:lvl w:ilvl="5" w:tplc="200A0005" w:tentative="1">
+      <w:start w:val="1"/>
+      <w:numFmt w:val="bullet"/>
+      <w:lvlText w:val=""/>
+      <w:lvlJc w:val="left"/>
+      <w:pPr>
+        <w:ind w:left="4320" w:hanging="360"/>
+      </w:pPr>
+      <w:rPr>
+        <w:rFonts w:ascii="Wingdings" w:hAnsi="Wingdings" w:hint="default"/>
+      </w:rPr>
+    </w:lvl>
+    <w:lvl w:ilvl="6" w:tplc="200A0001" w:tentative="1">
+      <w:start w:val="1"/>
+      <w:numFmt w:val="bullet"/>
+      <w:lvlText w:val=""/>
+      <w:lvlJc w:val="left"/>
+      <w:pPr>
+        <w:ind w:left="5040" w:hanging="360"/>
+      </w:pPr>
+      <w:rPr>
+        <w:rFonts w:ascii="Symbol" w:hAnsi="Symbol" w:hint="default"/>
+      </w:rPr>
+    </w:lvl>
+    <w:lvl w:ilvl="7" w:tplc="200A0003" w:tentative="1">
+      <w:start w:val="1"/>
+      <w:numFmt w:val="bullet"/>
+      <w:lvlText w:val="o"/>
+      <w:lvlJc w:val="left"/>
+      <w:pPr>
+        <w:ind w:left="5760" w:hanging="360"/>
+      </w:pPr>
+      <w:rPr>
+        <w:rFonts w:ascii="Courier New" w:hAnsi="Courier New" w:cs="Courier New" w:hint="default"/>
+      </w:rPr>
+    </w:lvl>
+    <w:lvl w:ilvl="8" w:tplc="200A0005" w:tentative="1">
+      <w:start w:val="1"/>
+      <w:numFmt w:val="bullet"/>
+      <w:lvlText w:val=""/>
+      <w:lvlJc w:val="left"/>
+      <w:pPr>
+        <w:ind w:left="6480" w:hanging="360"/>
+      </w:pPr>
+      <w:rPr>
+        <w:rFonts w:ascii="Wingdings" w:hAnsi="Wingdings" w:hint="default"/>
+      </w:rPr>
+    </w:lvl>
+  </w:abstractNum>
+  <w:abstractNum w:abstractNumId="1">
+    <w:nsid w:val="0F4208D0"/>
+    <w:multiLevelType w:val="hybridMultilevel"/>
+    <w:tmpl w:val="6AFCA794"/>
+    <w:lvl w:ilvl="0" w:tplc="200A000D">
+      <w:start w:val="1"/>
+      <w:numFmt w:val="bullet"/>
+      <w:lvlText w:val=""/>
+      <w:lvlJc w:val="left"/>
+      <w:pPr>
+        <w:ind w:left="720" w:hanging="360"/>
+      </w:pPr>
+      <w:rPr>
+        <w:rFonts w:ascii="Wingdings" w:hAnsi="Wingdings" w:hint="default"/>
+      </w:rPr>
+    </w:lvl>
+    <w:lvl w:ilvl="1" w:tplc="200A0003" w:tentative="1">
+      <w:start w:val="1"/>
+      <w:numFmt w:val="bullet"/>
+      <w:lvlText w:val="o"/>
+      <w:lvlJc w:val="left"/>
+      <w:pPr>
+        <w:ind w:left="1440" w:hanging="360"/>
+      </w:pPr>
+      <w:rPr>
+        <w:rFonts w:ascii="Courier New" w:hAnsi="Courier New" w:cs="Courier New" w:hint="default"/>
+      </w:rPr>
+    </w:lvl>
+    <w:lvl w:ilvl="2" w:tplc="200A0005" w:tentative="1">
+      <w:start w:val="1"/>
+      <w:numFmt w:val="bullet"/>
+      <w:lvlText w:val=""/>
+      <w:lvlJc w:val="left"/>
+      <w:pPr>
+        <w:ind w:left="2160" w:hanging="360"/>
+      </w:pPr>
+      <w:rPr>
+        <w:rFonts w:ascii="Wingdings" w:hAnsi="Wingdings" w:hint="default"/>
+      </w:rPr>
+    </w:lvl>
+    <w:lvl w:ilvl="3" w:tplc="200A0001" w:tentative="1">
+      <w:start w:val="1"/>
+      <w:numFmt w:val="bullet"/>
+      <w:lvlText w:val=""/>
+      <w:lvlJc w:val="left"/>
+      <w:pPr>
+        <w:ind w:left="2880" w:hanging="360"/>
+      </w:pPr>
+      <w:rPr>
+        <w:rFonts w:ascii="Symbol" w:hAnsi="Symbol" w:hint="default"/>
+      </w:rPr>
+    </w:lvl>
+    <w:lvl w:ilvl="4" w:tplc="200A0003" w:tentative="1">
+      <w:start w:val="1"/>
+      <w:numFmt w:val="bullet"/>
+      <w:lvlText w:val="o"/>
+      <w:lvlJc w:val="left"/>
+      <w:pPr>
+        <w:ind w:left="3600" w:hanging="360"/>
+      </w:pPr>
+      <w:rPr>
+        <w:rFonts w:ascii="Courier New" w:hAnsi="Courier New" w:cs="Courier New" w:hint="default"/>
+      </w:rPr>
+    </w:lvl>
+    <w:lvl w:ilvl="5" w:tplc="200A0005" w:tentative="1">
+      <w:start w:val="1"/>
+      <w:numFmt w:val="bullet"/>
+      <w:lvlText w:val=""/>
+      <w:lvlJc w:val="left"/>
+      <w:pPr>
+        <w:ind w:left="4320" w:hanging="360"/>
+      </w:pPr>
+      <w:rPr>
+        <w:rFonts w:ascii="Wingdings" w:hAnsi="Wingdings" w:hint="default"/>
+      </w:rPr>
+    </w:lvl>
+    <w:lvl w:ilvl="6" w:tplc="200A0001" w:tentative="1">
+      <w:start w:val="1"/>
+      <w:numFmt w:val="bullet"/>
+      <w:lvlText w:val=""/>
+      <w:lvlJc w:val="left"/>
+      <w:pPr>
+        <w:ind w:left="5040" w:hanging="360"/>
+      </w:pPr>
+      <w:rPr>
+        <w:rFonts w:ascii="Symbol" w:hAnsi="Symbol" w:hint="default"/>
+      </w:rPr>
+    </w:lvl>
+    <w:lvl w:ilvl="7" w:tplc="200A0003" w:tentative="1">
+      <w:start w:val="1"/>
+      <w:numFmt w:val="bullet"/>
+      <w:lvlText w:val="o"/>
+      <w:lvlJc w:val="left"/>
+      <w:pPr>
+        <w:ind w:left="5760" w:hanging="360"/>
+      </w:pPr>
+      <w:rPr>
+        <w:rFonts w:ascii="Courier New" w:hAnsi="Courier New" w:cs="Courier New" w:hint="default"/>
+      </w:rPr>
+    </w:lvl>
+    <w:lvl w:ilvl="8" w:tplc="200A0005" w:tentative="1">
+      <w:start w:val="1"/>
+      <w:numFmt w:val="bullet"/>
+      <w:lvlText w:val=""/>
+      <w:lvlJc w:val="left"/>
+      <w:pPr>
+        <w:ind w:left="6480" w:hanging="360"/>
+      </w:pPr>
+      <w:rPr>
+        <w:rFonts w:ascii="Wingdings" w:hAnsi="Wingdings" w:hint="default"/>
+      </w:rPr>
+    </w:lvl>
+  </w:abstractNum>
+  <w:abstractNum w:abstractNumId="2">
+    <w:nsid w:val="28BE3BC1"/>
+    <w:multiLevelType w:val="multilevel"/>
+    <w:tmpl w:val="3B14C29C"/>
+    <w:lvl w:ilvl="0">
+      <w:start w:val="1"/>
+      <w:numFmt w:val="decimal"/>
+      <w:lvlText w:val="%1"/>
+      <w:lvlJc w:val="left"/>
+      <w:pPr>
+        <w:ind w:left="540" w:hanging="540"/>
+      </w:pPr>
+      <w:rPr>
+        <w:rFonts w:hint="default"/>
+      </w:rPr>
+    </w:lvl>
+    <w:lvl w:ilvl="1">
+      <w:start w:val="1"/>
+      <w:numFmt w:val="decimal"/>
+      <w:lvlText w:val="%1.%2"/>
+      <w:lvlJc w:val="left"/>
+      <w:pPr>
+        <w:ind w:left="894" w:hanging="540"/>
+      </w:pPr>
+      <w:rPr>
+        <w:rFonts w:hint="default"/>
+      </w:rPr>
+    </w:lvl>
+    <w:lvl w:ilvl="2">
+      <w:start w:val="1"/>
+      <w:numFmt w:val="decimal"/>
+      <w:lvlText w:val="%1.%2.%3"/>
+      <w:lvlJc w:val="left"/>
+      <w:pPr>
+        <w:ind w:left="1428" w:hanging="720"/>
+      </w:pPr>
+      <w:rPr>
+        <w:rFonts w:hint="default"/>
+      </w:rPr>
+    </w:lvl>
+    <w:lvl w:ilvl="3">
+      <w:start w:val="1"/>
+      <w:numFmt w:val="decimal"/>
+      <w:lvlText w:val="%1.%2.%3.%4"/>
+      <w:lvlJc w:val="left"/>
+      <w:pPr>
+        <w:ind w:left="1782" w:hanging="720"/>
+      </w:pPr>
+      <w:rPr>
+        <w:rFonts w:hint="default"/>
+      </w:rPr>
+    </w:lvl>
+    <w:lvl w:ilvl="4">
+      <w:start w:val="1"/>
+      <w:numFmt w:val="decimal"/>
+      <w:lvlText w:val="%1.%2.%3.%4.%5"/>
+      <w:lvlJc w:val="left"/>
+      <w:pPr>
+        <w:ind w:left="2496" w:hanging="1080"/>
+      </w:pPr>
+      <w:rPr>
+        <w:rFonts w:hint="default"/>
+      </w:rPr>
+    </w:lvl>
+    <w:lvl w:ilvl="5">
+      <w:start w:val="1"/>
+      <w:numFmt w:val="decimal"/>
+      <w:lvlText w:val="%1.%2.%3.%4.%5.%6"/>
+      <w:lvlJc w:val="left"/>
+      <w:pPr>
+        <w:ind w:left="2850" w:hanging="1080"/>
+      </w:pPr>
+      <w:rPr>
+        <w:rFonts w:hint="default"/>
+      </w:rPr>
+    </w:lvl>
+    <w:lvl w:ilvl="6">
+      <w:start w:val="1"/>
+      <w:numFmt w:val="decimal"/>
+      <w:lvlText w:val="%1.%2.%3.%4.%5.%6.%7"/>
+      <w:lvlJc w:val="left"/>
+      <w:pPr>
+        <w:ind w:left="3564" w:hanging="1440"/>
+      </w:pPr>
+      <w:rPr>
+        <w:rFonts w:hint="default"/>
+      </w:rPr>
+    </w:lvl>
+    <w:lvl w:ilvl="7">
+      <w:start w:val="1"/>
+      <w:numFmt w:val="decimal"/>
+      <w:lvlText w:val="%1.%2.%3.%4.%5.%6.%7.%8"/>
+      <w:lvlJc w:val="left"/>
+      <w:pPr>
+        <w:ind w:left="3918" w:hanging="1440"/>
+      </w:pPr>
+      <w:rPr>
+        <w:rFonts w:hint="default"/>
+      </w:rPr>
+    </w:lvl>
+    <w:lvl w:ilvl="8">
+      <w:start w:val="1"/>
+      <w:numFmt w:val="decimal"/>
+      <w:lvlText w:val="%1.%2.%3.%4.%5.%6.%7.%8.%9"/>
+      <w:lvlJc w:val="left"/>
+      <w:pPr>
+        <w:ind w:left="4632" w:hanging="1800"/>
+      </w:pPr>
+      <w:rPr>
+        <w:rFonts w:hint="default"/>
+      </w:rPr>
+    </w:lvl>
+  </w:abstractNum>
+  <w:abstractNum w:abstractNumId="3">
     <w:nsid w:val="28F73F60"/>
     <w:multiLevelType w:val="hybridMultilevel"/>
     <w:tmpl w:val="34CA8D22"/>
@@ -2167,7 +4022,120 @@
       </w:rPr>
     </w:lvl>
   </w:abstractNum>
-  <w:abstractNum w:abstractNumId="1">
+  <w:abstractNum w:abstractNumId="4">
+    <w:nsid w:val="304F7AC2"/>
+    <w:multiLevelType w:val="hybridMultilevel"/>
+    <w:tmpl w:val="56649CA0"/>
+    <w:lvl w:ilvl="0" w:tplc="200A000D">
+      <w:start w:val="1"/>
+      <w:numFmt w:val="bullet"/>
+      <w:lvlText w:val=""/>
+      <w:lvlJc w:val="left"/>
+      <w:pPr>
+        <w:ind w:left="1305" w:hanging="360"/>
+      </w:pPr>
+      <w:rPr>
+        <w:rFonts w:ascii="Wingdings" w:hAnsi="Wingdings" w:hint="default"/>
+      </w:rPr>
+    </w:lvl>
+    <w:lvl w:ilvl="1" w:tplc="200A0003" w:tentative="1">
+      <w:start w:val="1"/>
+      <w:numFmt w:val="bullet"/>
+      <w:lvlText w:val="o"/>
+      <w:lvlJc w:val="left"/>
+      <w:pPr>
+        <w:ind w:left="2025" w:hanging="360"/>
+      </w:pPr>
+      <w:rPr>
+        <w:rFonts w:ascii="Courier New" w:hAnsi="Courier New" w:cs="Courier New" w:hint="default"/>
+      </w:rPr>
+    </w:lvl>
+    <w:lvl w:ilvl="2" w:tplc="200A0005" w:tentative="1">
+      <w:start w:val="1"/>
+      <w:numFmt w:val="bullet"/>
+      <w:lvlText w:val=""/>
+      <w:lvlJc w:val="left"/>
+      <w:pPr>
+        <w:ind w:left="2745" w:hanging="360"/>
+      </w:pPr>
+      <w:rPr>
+        <w:rFonts w:ascii="Wingdings" w:hAnsi="Wingdings" w:hint="default"/>
+      </w:rPr>
+    </w:lvl>
+    <w:lvl w:ilvl="3" w:tplc="200A0001" w:tentative="1">
+      <w:start w:val="1"/>
+      <w:numFmt w:val="bullet"/>
+      <w:lvlText w:val=""/>
+      <w:lvlJc w:val="left"/>
+      <w:pPr>
+        <w:ind w:left="3465" w:hanging="360"/>
+      </w:pPr>
+      <w:rPr>
+        <w:rFonts w:ascii="Symbol" w:hAnsi="Symbol" w:hint="default"/>
+      </w:rPr>
+    </w:lvl>
+    <w:lvl w:ilvl="4" w:tplc="200A0003" w:tentative="1">
+      <w:start w:val="1"/>
+      <w:numFmt w:val="bullet"/>
+      <w:lvlText w:val="o"/>
+      <w:lvlJc w:val="left"/>
+      <w:pPr>
+        <w:ind w:left="4185" w:hanging="360"/>
+      </w:pPr>
+      <w:rPr>
+        <w:rFonts w:ascii="Courier New" w:hAnsi="Courier New" w:cs="Courier New" w:hint="default"/>
+      </w:rPr>
+    </w:lvl>
+    <w:lvl w:ilvl="5" w:tplc="200A0005" w:tentative="1">
+      <w:start w:val="1"/>
+      <w:numFmt w:val="bullet"/>
+      <w:lvlText w:val=""/>
+      <w:lvlJc w:val="left"/>
+      <w:pPr>
+        <w:ind w:left="4905" w:hanging="360"/>
+      </w:pPr>
+      <w:rPr>
+        <w:rFonts w:ascii="Wingdings" w:hAnsi="Wingdings" w:hint="default"/>
+      </w:rPr>
+    </w:lvl>
+    <w:lvl w:ilvl="6" w:tplc="200A0001" w:tentative="1">
+      <w:start w:val="1"/>
+      <w:numFmt w:val="bullet"/>
+      <w:lvlText w:val=""/>
+      <w:lvlJc w:val="left"/>
+      <w:pPr>
+        <w:ind w:left="5625" w:hanging="360"/>
+      </w:pPr>
+      <w:rPr>
+        <w:rFonts w:ascii="Symbol" w:hAnsi="Symbol" w:hint="default"/>
+      </w:rPr>
+    </w:lvl>
+    <w:lvl w:ilvl="7" w:tplc="200A0003" w:tentative="1">
+      <w:start w:val="1"/>
+      <w:numFmt w:val="bullet"/>
+      <w:lvlText w:val="o"/>
+      <w:lvlJc w:val="left"/>
+      <w:pPr>
+        <w:ind w:left="6345" w:hanging="360"/>
+      </w:pPr>
+      <w:rPr>
+        <w:rFonts w:ascii="Courier New" w:hAnsi="Courier New" w:cs="Courier New" w:hint="default"/>
+      </w:rPr>
+    </w:lvl>
+    <w:lvl w:ilvl="8" w:tplc="200A0005" w:tentative="1">
+      <w:start w:val="1"/>
+      <w:numFmt w:val="bullet"/>
+      <w:lvlText w:val=""/>
+      <w:lvlJc w:val="left"/>
+      <w:pPr>
+        <w:ind w:left="7065" w:hanging="360"/>
+      </w:pPr>
+      <w:rPr>
+        <w:rFonts w:ascii="Wingdings" w:hAnsi="Wingdings" w:hint="default"/>
+      </w:rPr>
+    </w:lvl>
+  </w:abstractNum>
+  <w:abstractNum w:abstractNumId="5">
     <w:nsid w:val="35912C4D"/>
     <w:multiLevelType w:val="hybridMultilevel"/>
     <w:tmpl w:val="6B286190"/>
@@ -2256,7 +4224,7 @@
       </w:pPr>
     </w:lvl>
   </w:abstractNum>
-  <w:abstractNum w:abstractNumId="2">
+  <w:abstractNum w:abstractNumId="6">
     <w:nsid w:val="4AFC5E2B"/>
     <w:multiLevelType w:val="hybridMultilevel"/>
     <w:tmpl w:val="149CEE46"/>
@@ -2346,13 +4314,25 @@
     </w:lvl>
   </w:abstractNum>
   <w:num w:numId="1">
+    <w:abstractNumId w:val="6"/>
+  </w:num>
+  <w:num w:numId="2">
+    <w:abstractNumId w:val="5"/>
+  </w:num>
+  <w:num w:numId="3">
+    <w:abstractNumId w:val="3"/>
+  </w:num>
+  <w:num w:numId="4">
     <w:abstractNumId w:val="2"/>
   </w:num>
-  <w:num w:numId="2">
+  <w:num w:numId="5">
+    <w:abstractNumId w:val="4"/>
+  </w:num>
+  <w:num w:numId="6">
+    <w:abstractNumId w:val="0"/>
+  </w:num>
+  <w:num w:numId="7">
     <w:abstractNumId w:val="1"/>
-  </w:num>
-  <w:num w:numId="3">
-    <w:abstractNumId w:val="0"/>
   </w:num>
 </w:numbering>
 </file>
@@ -2378,7 +4358,7 @@
     <w:lsdException w:name="Normal" w:semiHidden="0" w:uiPriority="0" w:unhideWhenUsed="0" w:qFormat="1"/>
     <w:lsdException w:name="heading 1" w:semiHidden="0" w:uiPriority="9" w:unhideWhenUsed="0" w:qFormat="1"/>
     <w:lsdException w:name="heading 2" w:uiPriority="9" w:qFormat="1"/>
-    <w:lsdException w:name="heading 3" w:uiPriority="9" w:qFormat="1"/>
+    <w:lsdException w:name="heading 3" w:qFormat="1"/>
     <w:lsdException w:name="heading 4" w:uiPriority="9" w:qFormat="1"/>
     <w:lsdException w:name="heading 5" w:uiPriority="9" w:qFormat="1"/>
     <w:lsdException w:name="heading 6" w:uiPriority="9" w:qFormat="1"/>
@@ -2517,6 +4497,21 @@
     <w:name w:val="Normal"/>
     <w:qFormat/>
   </w:style>
+  <w:style w:type="paragraph" w:styleId="Ttulo3">
+    <w:name w:val="heading 3"/>
+    <w:basedOn w:val="Default"/>
+    <w:next w:val="Default"/>
+    <w:link w:val="Ttulo3Car"/>
+    <w:uiPriority w:val="99"/>
+    <w:qFormat/>
+    <w:rsid w:val="00484CB2"/>
+    <w:pPr>
+      <w:outlineLvl w:val="2"/>
+    </w:pPr>
+    <w:rPr>
+      <w:color w:val="auto"/>
+    </w:rPr>
+  </w:style>
   <w:style w:type="character" w:default="1" w:styleId="Fuentedeprrafopredeter">
     <w:name w:val="Default Paragraph Font"/>
     <w:uiPriority w:val="1"/>
@@ -2647,6 +4642,41 @@
       <w:contextualSpacing/>
     </w:pPr>
   </w:style>
+  <w:style w:type="character" w:customStyle="1" w:styleId="Ttulo3Car">
+    <w:name w:val="Título 3 Car"/>
+    <w:basedOn w:val="Fuentedeprrafopredeter"/>
+    <w:link w:val="Ttulo3"/>
+    <w:uiPriority w:val="99"/>
+    <w:rsid w:val="00484CB2"/>
+    <w:rPr>
+      <w:rFonts w:ascii="Times New Roman" w:hAnsi="Times New Roman" w:cs="Times New Roman"/>
+      <w:sz w:val="24"/>
+      <w:szCs w:val="24"/>
+    </w:rPr>
+  </w:style>
+  <w:style w:type="paragraph" w:styleId="Textosinformato">
+    <w:name w:val="Plain Text"/>
+    <w:basedOn w:val="Default"/>
+    <w:next w:val="Default"/>
+    <w:link w:val="TextosinformatoCar"/>
+    <w:uiPriority w:val="99"/>
+    <w:rsid w:val="00484CB2"/>
+    <w:rPr>
+      <w:color w:val="auto"/>
+    </w:rPr>
+  </w:style>
+  <w:style w:type="character" w:customStyle="1" w:styleId="TextosinformatoCar">
+    <w:name w:val="Texto sin formato Car"/>
+    <w:basedOn w:val="Fuentedeprrafopredeter"/>
+    <w:link w:val="Textosinformato"/>
+    <w:uiPriority w:val="99"/>
+    <w:rsid w:val="00484CB2"/>
+    <w:rPr>
+      <w:rFonts w:ascii="Times New Roman" w:hAnsi="Times New Roman" w:cs="Times New Roman"/>
+      <w:sz w:val="24"/>
+      <w:szCs w:val="24"/>
+    </w:rPr>
+  </w:style>
 </w:styles>
 </file>
 
@@ -2671,7 +4701,7 @@
     <w:lsdException w:name="Normal" w:semiHidden="0" w:uiPriority="0" w:unhideWhenUsed="0" w:qFormat="1"/>
     <w:lsdException w:name="heading 1" w:semiHidden="0" w:uiPriority="9" w:unhideWhenUsed="0" w:qFormat="1"/>
     <w:lsdException w:name="heading 2" w:uiPriority="9" w:qFormat="1"/>
-    <w:lsdException w:name="heading 3" w:uiPriority="9" w:qFormat="1"/>
+    <w:lsdException w:name="heading 3" w:qFormat="1"/>
     <w:lsdException w:name="heading 4" w:uiPriority="9" w:qFormat="1"/>
     <w:lsdException w:name="heading 5" w:uiPriority="9" w:qFormat="1"/>
     <w:lsdException w:name="heading 6" w:uiPriority="9" w:qFormat="1"/>
@@ -2810,6 +4840,21 @@
     <w:name w:val="Normal"/>
     <w:qFormat/>
   </w:style>
+  <w:style w:type="paragraph" w:styleId="Ttulo3">
+    <w:name w:val="heading 3"/>
+    <w:basedOn w:val="Default"/>
+    <w:next w:val="Default"/>
+    <w:link w:val="Ttulo3Car"/>
+    <w:uiPriority w:val="99"/>
+    <w:qFormat/>
+    <w:rsid w:val="00484CB2"/>
+    <w:pPr>
+      <w:outlineLvl w:val="2"/>
+    </w:pPr>
+    <w:rPr>
+      <w:color w:val="auto"/>
+    </w:rPr>
+  </w:style>
   <w:style w:type="character" w:default="1" w:styleId="Fuentedeprrafopredeter">
     <w:name w:val="Default Paragraph Font"/>
     <w:uiPriority w:val="1"/>
@@ -2939,6 +4984,41 @@
       <w:ind w:left="720"/>
       <w:contextualSpacing/>
     </w:pPr>
+  </w:style>
+  <w:style w:type="character" w:customStyle="1" w:styleId="Ttulo3Car">
+    <w:name w:val="Título 3 Car"/>
+    <w:basedOn w:val="Fuentedeprrafopredeter"/>
+    <w:link w:val="Ttulo3"/>
+    <w:uiPriority w:val="99"/>
+    <w:rsid w:val="00484CB2"/>
+    <w:rPr>
+      <w:rFonts w:ascii="Times New Roman" w:hAnsi="Times New Roman" w:cs="Times New Roman"/>
+      <w:sz w:val="24"/>
+      <w:szCs w:val="24"/>
+    </w:rPr>
+  </w:style>
+  <w:style w:type="paragraph" w:styleId="Textosinformato">
+    <w:name w:val="Plain Text"/>
+    <w:basedOn w:val="Default"/>
+    <w:next w:val="Default"/>
+    <w:link w:val="TextosinformatoCar"/>
+    <w:uiPriority w:val="99"/>
+    <w:rsid w:val="00484CB2"/>
+    <w:rPr>
+      <w:color w:val="auto"/>
+    </w:rPr>
+  </w:style>
+  <w:style w:type="character" w:customStyle="1" w:styleId="TextosinformatoCar">
+    <w:name w:val="Texto sin formato Car"/>
+    <w:basedOn w:val="Fuentedeprrafopredeter"/>
+    <w:link w:val="Textosinformato"/>
+    <w:uiPriority w:val="99"/>
+    <w:rsid w:val="00484CB2"/>
+    <w:rPr>
+      <w:rFonts w:ascii="Times New Roman" w:hAnsi="Times New Roman" w:cs="Times New Roman"/>
+      <w:sz w:val="24"/>
+      <w:szCs w:val="24"/>
+    </w:rPr>
   </w:style>
 </w:styles>
 </file>

</xml_diff>